<commit_message>
Paper 1 analysis done by Anjana
</commit_message>
<xml_diff>
--- a/DNN Assignment_group_79_Part_A.docx
+++ b/DNN Assignment_group_79_Part_A.docx
@@ -1,6 +1,6 @@
 
 <file path=word/document.xml><?xml version="1.0" encoding="utf-8"?>
-<w:document xmlns:wpc="http://schemas.microsoft.com/office/word/2010/wordprocessingCanvas" xmlns:cx="http://schemas.microsoft.com/office/drawing/2014/chartex" xmlns:cx1="http://schemas.microsoft.com/office/drawing/2015/9/8/chartex" xmlns:cx2="http://schemas.microsoft.com/office/drawing/2015/10/21/chartex" xmlns:cx3="http://schemas.microsoft.com/office/drawing/2016/5/9/chartex" xmlns:cx4="http://schemas.microsoft.com/office/drawing/2016/5/10/chartex" xmlns:cx5="http://schemas.microsoft.com/office/drawing/2016/5/11/chartex" xmlns:cx6="http://schemas.microsoft.com/office/drawing/2016/5/12/chartex" xmlns:cx7="http://schemas.microsoft.com/office/drawing/2016/5/13/chartex" xmlns:cx8="http://schemas.microsoft.com/office/drawing/2016/5/14/chartex" xmlns:mc="http://schemas.openxmlformats.org/markup-compatibility/2006" xmlns:aink="http://schemas.microsoft.com/office/drawing/2016/ink" xmlns:am3d="http://schemas.microsoft.com/office/drawing/2017/model3d" xmlns:o="urn:schemas-microsoft-com:office:office" xmlns:oel="http://schemas.microsoft.com/office/2019/extlst" xmlns:r="http://schemas.openxmlformats.org/officeDocument/2006/relationships" xmlns:m="http://schemas.openxmlformats.org/officeDocument/2006/math" xmlns:v="urn:schemas-microsoft-com:vml" xmlns:wp14="http://schemas.microsoft.com/office/word/2010/wordprocessingDrawing" xmlns:wp="http://schemas.openxmlformats.org/drawingml/2006/wordprocessingDrawing" xmlns:w10="urn:schemas-microsoft-com:office:word" xmlns:w="http://schemas.openxmlformats.org/wordprocessingml/2006/main" xmlns:w14="http://schemas.microsoft.com/office/word/2010/wordml" xmlns:w15="http://schemas.microsoft.com/office/word/2012/wordml" xmlns:w16cex="http://schemas.microsoft.com/office/word/2018/wordml/cex" xmlns:w16cid="http://schemas.microsoft.com/office/word/2016/wordml/cid" xmlns:w16="http://schemas.microsoft.com/office/word/2018/wordml" xmlns:w16du="http://schemas.microsoft.com/office/word/2023/wordml/word16du" xmlns:w16sdtdh="http://schemas.microsoft.com/office/word/2020/wordml/sdtdatahash" xmlns:w16se="http://schemas.microsoft.com/office/word/2015/wordml/symex" xmlns:wpg="http://schemas.microsoft.com/office/word/2010/wordprocessingGroup" xmlns:wpi="http://schemas.microsoft.com/office/word/2010/wordprocessingInk" xmlns:wne="http://schemas.microsoft.com/office/word/2006/wordml" xmlns:wps="http://schemas.microsoft.com/office/word/2010/wordprocessingShape" mc:Ignorable="w14 w15 w16se w16cid w16 w16cex w16sdtdh w16du wp14">
+<w:document xmlns:wpc="http://schemas.microsoft.com/office/word/2010/wordprocessingCanvas" xmlns:cx="http://schemas.microsoft.com/office/drawing/2014/chartex" xmlns:cx1="http://schemas.microsoft.com/office/drawing/2015/9/8/chartex" xmlns:cx2="http://schemas.microsoft.com/office/drawing/2015/10/21/chartex" xmlns:cx3="http://schemas.microsoft.com/office/drawing/2016/5/9/chartex" xmlns:cx4="http://schemas.microsoft.com/office/drawing/2016/5/10/chartex" xmlns:cx5="http://schemas.microsoft.com/office/drawing/2016/5/11/chartex" xmlns:cx6="http://schemas.microsoft.com/office/drawing/2016/5/12/chartex" xmlns:cx7="http://schemas.microsoft.com/office/drawing/2016/5/13/chartex" xmlns:cx8="http://schemas.microsoft.com/office/drawing/2016/5/14/chartex" xmlns:mc="http://schemas.openxmlformats.org/markup-compatibility/2006" xmlns:aink="http://schemas.microsoft.com/office/drawing/2016/ink" xmlns:am3d="http://schemas.microsoft.com/office/drawing/2017/model3d" xmlns:o="urn:schemas-microsoft-com:office:office" xmlns:oel="http://schemas.microsoft.com/office/2019/extlst" xmlns:r="http://schemas.openxmlformats.org/officeDocument/2006/relationships" xmlns:m="http://schemas.openxmlformats.org/officeDocument/2006/math" xmlns:v="urn:schemas-microsoft-com:vml" xmlns:wp14="http://schemas.microsoft.com/office/word/2010/wordprocessingDrawing" xmlns:wp="http://schemas.openxmlformats.org/drawingml/2006/wordprocessingDrawing" xmlns:w10="urn:schemas-microsoft-com:office:word" xmlns:w="http://schemas.openxmlformats.org/wordprocessingml/2006/main" xmlns:w14="http://schemas.microsoft.com/office/word/2010/wordml" xmlns:w15="http://schemas.microsoft.com/office/word/2012/wordml" xmlns:w16cex="http://schemas.microsoft.com/office/word/2018/wordml/cex" xmlns:w16cid="http://schemas.microsoft.com/office/word/2016/wordml/cid" xmlns:w16="http://schemas.microsoft.com/office/word/2018/wordml" xmlns:w16sdtdh="http://schemas.microsoft.com/office/word/2020/wordml/sdtdatahash" xmlns:w16se="http://schemas.microsoft.com/office/word/2015/wordml/symex" xmlns:wpg="http://schemas.microsoft.com/office/word/2010/wordprocessingGroup" xmlns:wpi="http://schemas.microsoft.com/office/word/2010/wordprocessingInk" xmlns:wne="http://schemas.microsoft.com/office/word/2006/wordml" xmlns:wps="http://schemas.microsoft.com/office/word/2010/wordprocessingShape" mc:Ignorable="w14 w15 w16se w16cid w16 w16cex w16sdtdh wp14">
   <w:body>
     <w:p>
       <w:pPr>
@@ -106,7 +106,7 @@
             <w:tr>
               <w:tc>
                 <w:tcPr>
-                  <w:tcW w:w="0" w:type="auto"/>
+                  <w:tcW w:w="2712" w:type="dxa"/>
                   <w:shd w:val="clear" w:color="auto" w:fill="auto"/>
                   <w:tcMar>
                     <w:top w:w="100" w:type="dxa"/>
@@ -148,7 +148,7 @@
               </w:tc>
               <w:tc>
                 <w:tcPr>
-                  <w:tcW w:w="0" w:type="auto"/>
+                  <w:tcW w:w="1494" w:type="dxa"/>
                   <w:shd w:val="clear" w:color="auto" w:fill="auto"/>
                   <w:tcMar>
                     <w:top w:w="100" w:type="dxa"/>
@@ -190,7 +190,7 @@
               </w:tc>
               <w:tc>
                 <w:tcPr>
-                  <w:tcW w:w="0" w:type="auto"/>
+                  <w:tcW w:w="1547" w:type="dxa"/>
                   <w:shd w:val="clear" w:color="auto" w:fill="auto"/>
                   <w:tcMar>
                     <w:top w:w="100" w:type="dxa"/>
@@ -234,7 +234,7 @@
             <w:tr>
               <w:tc>
                 <w:tcPr>
-                  <w:tcW w:w="0" w:type="auto"/>
+                  <w:tcW w:w="2712" w:type="dxa"/>
                   <w:shd w:val="clear" w:color="auto" w:fill="auto"/>
                   <w:tcMar>
                     <w:top w:w="100" w:type="dxa"/>
@@ -274,7 +274,7 @@
               </w:tc>
               <w:tc>
                 <w:tcPr>
-                  <w:tcW w:w="0" w:type="auto"/>
+                  <w:tcW w:w="1494" w:type="dxa"/>
                   <w:shd w:val="clear" w:color="auto" w:fill="auto"/>
                   <w:tcMar>
                     <w:top w:w="100" w:type="dxa"/>
@@ -314,7 +314,7 @@
               </w:tc>
               <w:tc>
                 <w:tcPr>
-                  <w:tcW w:w="0" w:type="auto"/>
+                  <w:tcW w:w="1547" w:type="dxa"/>
                   <w:shd w:val="clear" w:color="auto" w:fill="auto"/>
                   <w:tcMar>
                     <w:top w:w="100" w:type="dxa"/>
@@ -356,7 +356,7 @@
             <w:tr>
               <w:tc>
                 <w:tcPr>
-                  <w:tcW w:w="0" w:type="auto"/>
+                  <w:tcW w:w="2712" w:type="dxa"/>
                   <w:shd w:val="clear" w:color="auto" w:fill="auto"/>
                   <w:tcMar>
                     <w:top w:w="100" w:type="dxa"/>
@@ -389,7 +389,7 @@
               </w:tc>
               <w:tc>
                 <w:tcPr>
-                  <w:tcW w:w="0" w:type="auto"/>
+                  <w:tcW w:w="1494" w:type="dxa"/>
                   <w:shd w:val="clear" w:color="auto" w:fill="auto"/>
                   <w:tcMar>
                     <w:top w:w="100" w:type="dxa"/>
@@ -429,7 +429,7 @@
               </w:tc>
               <w:tc>
                 <w:tcPr>
-                  <w:tcW w:w="0" w:type="auto"/>
+                  <w:tcW w:w="1547" w:type="dxa"/>
                   <w:shd w:val="clear" w:color="auto" w:fill="auto"/>
                   <w:tcMar>
                     <w:top w:w="100" w:type="dxa"/>
@@ -471,7 +471,7 @@
             <w:tr>
               <w:tc>
                 <w:tcPr>
-                  <w:tcW w:w="0" w:type="auto"/>
+                  <w:tcW w:w="2712" w:type="dxa"/>
                   <w:shd w:val="clear" w:color="auto" w:fill="auto"/>
                   <w:tcMar>
                     <w:top w:w="100" w:type="dxa"/>
@@ -511,7 +511,7 @@
               </w:tc>
               <w:tc>
                 <w:tcPr>
-                  <w:tcW w:w="0" w:type="auto"/>
+                  <w:tcW w:w="1494" w:type="dxa"/>
                   <w:shd w:val="clear" w:color="auto" w:fill="auto"/>
                   <w:tcMar>
                     <w:top w:w="100" w:type="dxa"/>
@@ -551,7 +551,7 @@
               </w:tc>
               <w:tc>
                 <w:tcPr>
-                  <w:tcW w:w="0" w:type="auto"/>
+                  <w:tcW w:w="1547" w:type="dxa"/>
                   <w:shd w:val="clear" w:color="auto" w:fill="auto"/>
                   <w:tcMar>
                     <w:top w:w="100" w:type="dxa"/>
@@ -593,7 +593,7 @@
             <w:tr>
               <w:tc>
                 <w:tcPr>
-                  <w:tcW w:w="0" w:type="auto"/>
+                  <w:tcW w:w="2712" w:type="dxa"/>
                   <w:shd w:val="clear" w:color="auto" w:fill="auto"/>
                   <w:tcMar>
                     <w:top w:w="100" w:type="dxa"/>
@@ -633,7 +633,7 @@
               </w:tc>
               <w:tc>
                 <w:tcPr>
-                  <w:tcW w:w="0" w:type="auto"/>
+                  <w:tcW w:w="1494" w:type="dxa"/>
                   <w:shd w:val="clear" w:color="auto" w:fill="auto"/>
                   <w:tcMar>
                     <w:top w:w="100" w:type="dxa"/>
@@ -673,7 +673,7 @@
               </w:tc>
               <w:tc>
                 <w:tcPr>
-                  <w:tcW w:w="0" w:type="auto"/>
+                  <w:tcW w:w="1547" w:type="dxa"/>
                   <w:shd w:val="clear" w:color="auto" w:fill="auto"/>
                   <w:tcMar>
                     <w:top w:w="100" w:type="dxa"/>
@@ -1051,6 +1051,54 @@
                 <w:szCs w:val="24"/>
               </w:rPr>
             </w:pPr>
+            <w:r>
+              <w:rPr>
+                <w:rFonts w:ascii="Times New Roman" w:eastAsia="Times New Roman" w:hAnsi="Times New Roman" w:cs="Times New Roman"/>
+                <w:color w:val="1D2125"/>
+                <w:sz w:val="24"/>
+                <w:szCs w:val="24"/>
+              </w:rPr>
+              <w:t>Human activity recognition for packing processes using</w:t>
+            </w:r>
+          </w:p>
+          <w:p>
+            <w:pPr>
+              <w:widowControl w:val="0"/>
+              <w:pBdr>
+                <w:top w:val="nil"/>
+                <w:left w:val="nil"/>
+                <w:bottom w:val="nil"/>
+                <w:right w:val="nil"/>
+                <w:between w:val="nil"/>
+              </w:pBdr>
+              <w:spacing w:line="240" w:lineRule="auto"/>
+              <w:rPr>
+                <w:rFonts w:ascii="Times New Roman" w:eastAsia="Times New Roman" w:hAnsi="Times New Roman" w:cs="Times New Roman"/>
+                <w:color w:val="1D2125"/>
+                <w:sz w:val="24"/>
+                <w:szCs w:val="24"/>
+              </w:rPr>
+            </w:pPr>
+            <w:r>
+              <w:rPr>
+                <w:rFonts w:ascii="Times New Roman" w:eastAsia="Times New Roman" w:hAnsi="Times New Roman" w:cs="Times New Roman"/>
+                <w:color w:val="1D2125"/>
+                <w:sz w:val="24"/>
+                <w:szCs w:val="24"/>
+              </w:rPr>
+              <w:t>CNN-</w:t>
+            </w:r>
+            <w:proofErr w:type="spellStart"/>
+            <w:r>
+              <w:rPr>
+                <w:rFonts w:ascii="Times New Roman" w:eastAsia="Times New Roman" w:hAnsi="Times New Roman" w:cs="Times New Roman"/>
+                <w:color w:val="1D2125"/>
+                <w:sz w:val="24"/>
+                <w:szCs w:val="24"/>
+              </w:rPr>
+              <w:t>biLSTM</w:t>
+            </w:r>
+            <w:proofErr w:type="spellEnd"/>
           </w:p>
         </w:tc>
         <w:tc>
@@ -1219,6 +1267,68 @@
                 <w:szCs w:val="24"/>
               </w:rPr>
             </w:pPr>
+            <w:r>
+              <w:rPr>
+                <w:rFonts w:ascii="Times New Roman" w:eastAsia="Times New Roman" w:hAnsi="Times New Roman" w:cs="Times New Roman"/>
+                <w:color w:val="1D2125"/>
+                <w:sz w:val="24"/>
+                <w:szCs w:val="24"/>
+              </w:rPr>
+              <w:t>Alberto Angulo</w:t>
+            </w:r>
+            <w:r>
+              <w:rPr>
+                <w:rFonts w:ascii="Times New Roman" w:eastAsia="Times New Roman" w:hAnsi="Times New Roman" w:cs="Times New Roman"/>
+                <w:color w:val="1D2125"/>
+                <w:sz w:val="24"/>
+                <w:szCs w:val="24"/>
+              </w:rPr>
+              <w:t>,</w:t>
+            </w:r>
+            <w:r>
+              <w:t xml:space="preserve"> </w:t>
+            </w:r>
+            <w:r>
+              <w:rPr>
+                <w:rFonts w:ascii="Times New Roman" w:eastAsia="Times New Roman" w:hAnsi="Times New Roman" w:cs="Times New Roman"/>
+                <w:color w:val="1D2125"/>
+                <w:sz w:val="24"/>
+                <w:szCs w:val="24"/>
+              </w:rPr>
+              <w:t xml:space="preserve">Jessica </w:t>
+            </w:r>
+            <w:proofErr w:type="spellStart"/>
+            <w:r>
+              <w:rPr>
+                <w:rFonts w:ascii="Times New Roman" w:eastAsia="Times New Roman" w:hAnsi="Times New Roman" w:cs="Times New Roman"/>
+                <w:color w:val="1D2125"/>
+                <w:sz w:val="24"/>
+                <w:szCs w:val="24"/>
+              </w:rPr>
+              <w:t>Beltrán</w:t>
+            </w:r>
+            <w:proofErr w:type="spellEnd"/>
+            <w:r>
+              <w:rPr>
+                <w:rFonts w:ascii="Times New Roman" w:eastAsia="Times New Roman" w:hAnsi="Times New Roman" w:cs="Times New Roman"/>
+                <w:color w:val="1D2125"/>
+                <w:sz w:val="24"/>
+                <w:szCs w:val="24"/>
+              </w:rPr>
+              <w:t>,</w:t>
+            </w:r>
+            <w:r>
+              <w:t xml:space="preserve"> </w:t>
+            </w:r>
+            <w:r>
+              <w:rPr>
+                <w:rFonts w:ascii="Times New Roman" w:eastAsia="Times New Roman" w:hAnsi="Times New Roman" w:cs="Times New Roman"/>
+                <w:color w:val="1D2125"/>
+                <w:sz w:val="24"/>
+                <w:szCs w:val="24"/>
+              </w:rPr>
+              <w:t>Luis A. Castro</w:t>
+            </w:r>
           </w:p>
         </w:tc>
         <w:tc>
@@ -1417,6 +1527,15 @@
                 <w:szCs w:val="24"/>
               </w:rPr>
             </w:pPr>
+            <w:r>
+              <w:rPr>
+                <w:rFonts w:ascii="Times New Roman" w:eastAsia="Times New Roman" w:hAnsi="Times New Roman" w:cs="Times New Roman"/>
+                <w:color w:val="1D2125"/>
+                <w:sz w:val="24"/>
+                <w:szCs w:val="24"/>
+              </w:rPr>
+              <w:t>2023</w:t>
+            </w:r>
           </w:p>
         </w:tc>
         <w:tc>
@@ -1576,6 +1695,293 @@
                 <w:szCs w:val="24"/>
               </w:rPr>
             </w:pPr>
+            <w:r>
+              <w:rPr>
+                <w:rFonts w:ascii="Times New Roman" w:eastAsia="Times New Roman" w:hAnsi="Times New Roman" w:cs="Times New Roman"/>
+                <w:color w:val="1D2125"/>
+                <w:sz w:val="24"/>
+                <w:szCs w:val="24"/>
+              </w:rPr>
+              <w:t>Model: Fusion CNN-</w:t>
+            </w:r>
+            <w:proofErr w:type="spellStart"/>
+            <w:r>
+              <w:rPr>
+                <w:rFonts w:ascii="Times New Roman" w:eastAsia="Times New Roman" w:hAnsi="Times New Roman" w:cs="Times New Roman"/>
+                <w:color w:val="1D2125"/>
+                <w:sz w:val="24"/>
+                <w:szCs w:val="24"/>
+              </w:rPr>
+              <w:t>biLSTM</w:t>
+            </w:r>
+            <w:proofErr w:type="spellEnd"/>
+          </w:p>
+          <w:p>
+            <w:pPr>
+              <w:widowControl w:val="0"/>
+              <w:pBdr>
+                <w:top w:val="nil"/>
+                <w:left w:val="nil"/>
+                <w:bottom w:val="nil"/>
+                <w:right w:val="nil"/>
+                <w:between w:val="nil"/>
+              </w:pBdr>
+              <w:spacing w:line="240" w:lineRule="auto"/>
+              <w:rPr>
+                <w:rFonts w:ascii="Times New Roman" w:eastAsia="Times New Roman" w:hAnsi="Times New Roman" w:cs="Times New Roman"/>
+                <w:color w:val="1D2125"/>
+                <w:sz w:val="24"/>
+                <w:szCs w:val="24"/>
+              </w:rPr>
+            </w:pPr>
+          </w:p>
+          <w:p>
+            <w:pPr>
+              <w:widowControl w:val="0"/>
+              <w:pBdr>
+                <w:top w:val="nil"/>
+                <w:left w:val="nil"/>
+                <w:bottom w:val="nil"/>
+                <w:right w:val="nil"/>
+                <w:between w:val="nil"/>
+              </w:pBdr>
+              <w:spacing w:line="240" w:lineRule="auto"/>
+              <w:rPr>
+                <w:rFonts w:ascii="Times New Roman" w:eastAsia="Times New Roman" w:hAnsi="Times New Roman" w:cs="Times New Roman"/>
+                <w:color w:val="1D2125"/>
+                <w:sz w:val="24"/>
+                <w:szCs w:val="24"/>
+              </w:rPr>
+            </w:pPr>
+            <w:r>
+              <w:rPr>
+                <w:rFonts w:ascii="Times New Roman" w:eastAsia="Times New Roman" w:hAnsi="Times New Roman" w:cs="Times New Roman"/>
+                <w:color w:val="1D2125"/>
+                <w:sz w:val="24"/>
+                <w:szCs w:val="24"/>
+              </w:rPr>
+              <w:t>The Fusion CNN-</w:t>
+            </w:r>
+            <w:proofErr w:type="spellStart"/>
+            <w:r>
+              <w:rPr>
+                <w:rFonts w:ascii="Times New Roman" w:eastAsia="Times New Roman" w:hAnsi="Times New Roman" w:cs="Times New Roman"/>
+                <w:color w:val="1D2125"/>
+                <w:sz w:val="24"/>
+                <w:szCs w:val="24"/>
+              </w:rPr>
+              <w:t>biLSTM</w:t>
+            </w:r>
+            <w:proofErr w:type="spellEnd"/>
+            <w:r>
+              <w:rPr>
+                <w:rFonts w:ascii="Times New Roman" w:eastAsia="Times New Roman" w:hAnsi="Times New Roman" w:cs="Times New Roman"/>
+                <w:color w:val="1D2125"/>
+                <w:sz w:val="24"/>
+                <w:szCs w:val="24"/>
+              </w:rPr>
+              <w:t xml:space="preserve"> architecture integrates spatial and temporal feature extraction. The model includes:</w:t>
+            </w:r>
+          </w:p>
+          <w:p>
+            <w:pPr>
+              <w:widowControl w:val="0"/>
+              <w:pBdr>
+                <w:top w:val="nil"/>
+                <w:left w:val="nil"/>
+                <w:bottom w:val="nil"/>
+                <w:right w:val="nil"/>
+                <w:between w:val="nil"/>
+              </w:pBdr>
+              <w:spacing w:line="240" w:lineRule="auto"/>
+              <w:rPr>
+                <w:rFonts w:ascii="Times New Roman" w:eastAsia="Times New Roman" w:hAnsi="Times New Roman" w:cs="Times New Roman"/>
+                <w:color w:val="1D2125"/>
+                <w:sz w:val="24"/>
+                <w:szCs w:val="24"/>
+              </w:rPr>
+            </w:pPr>
+          </w:p>
+          <w:p>
+            <w:pPr>
+              <w:widowControl w:val="0"/>
+              <w:pBdr>
+                <w:top w:val="nil"/>
+                <w:left w:val="nil"/>
+                <w:bottom w:val="nil"/>
+                <w:right w:val="nil"/>
+                <w:between w:val="nil"/>
+              </w:pBdr>
+              <w:spacing w:line="240" w:lineRule="auto"/>
+              <w:rPr>
+                <w:rFonts w:ascii="Times New Roman" w:eastAsia="Times New Roman" w:hAnsi="Times New Roman" w:cs="Times New Roman"/>
+                <w:color w:val="1D2125"/>
+                <w:sz w:val="24"/>
+                <w:szCs w:val="24"/>
+              </w:rPr>
+            </w:pPr>
+            <w:r>
+              <w:rPr>
+                <w:rFonts w:ascii="Times New Roman" w:eastAsia="Times New Roman" w:hAnsi="Times New Roman" w:cs="Times New Roman"/>
+                <w:color w:val="1D2125"/>
+                <w:sz w:val="24"/>
+                <w:szCs w:val="24"/>
+              </w:rPr>
+              <w:t>CNN Layers: Extract spatial features from sensor data using 100 filters, Group Normalization (</w:t>
+            </w:r>
+            <w:proofErr w:type="spellStart"/>
+            <w:r>
+              <w:rPr>
+                <w:rFonts w:ascii="Times New Roman" w:eastAsia="Times New Roman" w:hAnsi="Times New Roman" w:cs="Times New Roman"/>
+                <w:color w:val="1D2125"/>
+                <w:sz w:val="24"/>
+                <w:szCs w:val="24"/>
+              </w:rPr>
+              <w:t>GroupNorm</w:t>
+            </w:r>
+            <w:proofErr w:type="spellEnd"/>
+            <w:r>
+              <w:rPr>
+                <w:rFonts w:ascii="Times New Roman" w:eastAsia="Times New Roman" w:hAnsi="Times New Roman" w:cs="Times New Roman"/>
+                <w:color w:val="1D2125"/>
+                <w:sz w:val="24"/>
+                <w:szCs w:val="24"/>
+              </w:rPr>
+              <w:t>) for consistency across batch sizes, and the GELU activation function for smoother non-linear transformations.</w:t>
+            </w:r>
+          </w:p>
+          <w:p>
+            <w:pPr>
+              <w:widowControl w:val="0"/>
+              <w:pBdr>
+                <w:top w:val="nil"/>
+                <w:left w:val="nil"/>
+                <w:bottom w:val="nil"/>
+                <w:right w:val="nil"/>
+                <w:between w:val="nil"/>
+              </w:pBdr>
+              <w:spacing w:line="240" w:lineRule="auto"/>
+              <w:rPr>
+                <w:rFonts w:ascii="Times New Roman" w:eastAsia="Times New Roman" w:hAnsi="Times New Roman" w:cs="Times New Roman"/>
+                <w:color w:val="1D2125"/>
+                <w:sz w:val="24"/>
+                <w:szCs w:val="24"/>
+              </w:rPr>
+            </w:pPr>
+            <w:proofErr w:type="spellStart"/>
+            <w:r>
+              <w:rPr>
+                <w:rFonts w:ascii="Times New Roman" w:eastAsia="Times New Roman" w:hAnsi="Times New Roman" w:cs="Times New Roman"/>
+                <w:color w:val="1D2125"/>
+                <w:sz w:val="24"/>
+                <w:szCs w:val="24"/>
+              </w:rPr>
+              <w:t>biLSTM</w:t>
+            </w:r>
+            <w:proofErr w:type="spellEnd"/>
+            <w:r>
+              <w:rPr>
+                <w:rFonts w:ascii="Times New Roman" w:eastAsia="Times New Roman" w:hAnsi="Times New Roman" w:cs="Times New Roman"/>
+                <w:color w:val="1D2125"/>
+                <w:sz w:val="24"/>
+                <w:szCs w:val="24"/>
+              </w:rPr>
+              <w:t xml:space="preserve"> Layers: Capture temporal dependencies both forward and backward in sequences using 234 neurons with a dropout rate of 0.3 to reduce overfitting.</w:t>
+            </w:r>
+          </w:p>
+          <w:p>
+            <w:pPr>
+              <w:widowControl w:val="0"/>
+              <w:pBdr>
+                <w:top w:val="nil"/>
+                <w:left w:val="nil"/>
+                <w:bottom w:val="nil"/>
+                <w:right w:val="nil"/>
+                <w:between w:val="nil"/>
+              </w:pBdr>
+              <w:spacing w:line="240" w:lineRule="auto"/>
+              <w:rPr>
+                <w:rFonts w:ascii="Times New Roman" w:eastAsia="Times New Roman" w:hAnsi="Times New Roman" w:cs="Times New Roman"/>
+                <w:color w:val="1D2125"/>
+                <w:sz w:val="24"/>
+                <w:szCs w:val="24"/>
+              </w:rPr>
+            </w:pPr>
+            <w:r>
+              <w:rPr>
+                <w:rFonts w:ascii="Times New Roman" w:eastAsia="Times New Roman" w:hAnsi="Times New Roman" w:cs="Times New Roman"/>
+                <w:color w:val="1D2125"/>
+                <w:sz w:val="24"/>
+                <w:szCs w:val="24"/>
+              </w:rPr>
+              <w:t>Fully Connected Layers: Two layers with 330 and 223 neurons, respectively, for classification.</w:t>
+            </w:r>
+          </w:p>
+          <w:p>
+            <w:pPr>
+              <w:widowControl w:val="0"/>
+              <w:pBdr>
+                <w:top w:val="nil"/>
+                <w:left w:val="nil"/>
+                <w:bottom w:val="nil"/>
+                <w:right w:val="nil"/>
+                <w:between w:val="nil"/>
+              </w:pBdr>
+              <w:spacing w:line="240" w:lineRule="auto"/>
+              <w:rPr>
+                <w:rFonts w:ascii="Times New Roman" w:eastAsia="Times New Roman" w:hAnsi="Times New Roman" w:cs="Times New Roman"/>
+                <w:color w:val="1D2125"/>
+                <w:sz w:val="24"/>
+                <w:szCs w:val="24"/>
+              </w:rPr>
+            </w:pPr>
+            <w:r>
+              <w:rPr>
+                <w:rFonts w:ascii="Times New Roman" w:eastAsia="Times New Roman" w:hAnsi="Times New Roman" w:cs="Times New Roman"/>
+                <w:color w:val="1D2125"/>
+                <w:sz w:val="24"/>
+                <w:szCs w:val="24"/>
+              </w:rPr>
+              <w:t>Final Output Layer: A convolutional layer matching the input dimensions.</w:t>
+            </w:r>
+          </w:p>
+          <w:p>
+            <w:pPr>
+              <w:widowControl w:val="0"/>
+              <w:pBdr>
+                <w:top w:val="nil"/>
+                <w:left w:val="nil"/>
+                <w:bottom w:val="nil"/>
+                <w:right w:val="nil"/>
+                <w:between w:val="nil"/>
+              </w:pBdr>
+              <w:spacing w:line="240" w:lineRule="auto"/>
+              <w:rPr>
+                <w:rFonts w:ascii="Times New Roman" w:eastAsia="Times New Roman" w:hAnsi="Times New Roman" w:cs="Times New Roman"/>
+                <w:color w:val="1D2125"/>
+                <w:sz w:val="24"/>
+                <w:szCs w:val="24"/>
+              </w:rPr>
+            </w:pPr>
+            <w:r>
+              <w:rPr>
+                <w:rFonts w:ascii="Times New Roman" w:eastAsia="Times New Roman" w:hAnsi="Times New Roman" w:cs="Times New Roman"/>
+                <w:color w:val="1D2125"/>
+                <w:sz w:val="24"/>
+                <w:szCs w:val="24"/>
+              </w:rPr>
+              <w:t xml:space="preserve">Unique Features: The architecture incorporates CTC modules for intermediate predictions and </w:t>
+            </w:r>
+            <w:r>
+              <w:rPr>
+                <w:rFonts w:ascii="Times New Roman" w:eastAsia="Times New Roman" w:hAnsi="Times New Roman" w:cs="Times New Roman"/>
+                <w:color w:val="1D2125"/>
+                <w:sz w:val="24"/>
+                <w:szCs w:val="24"/>
+              </w:rPr>
+              <w:lastRenderedPageBreak/>
+              <w:t>offers a variation with transformer-based multi-headed attention, enhancing temporal context understanding.</w:t>
+            </w:r>
           </w:p>
         </w:tc>
         <w:tc>
@@ -1617,6 +2023,7 @@
                 <w:szCs w:val="24"/>
                 <w:lang w:val="en-IN"/>
               </w:rPr>
+              <w:lastRenderedPageBreak/>
               <w:t xml:space="preserve">The architecture of the deep learning model described in the paper is based on a Recurrent Neural Network (RNN) framework enhanced with Convolutional Long Short-Term Memory (ConvLSTM) units, which are specifically designed for processing sequential video data. </w:t>
             </w:r>
             <w:r>
@@ -3014,6 +3421,85 @@
           </w:tcPr>
           <w:p>
             <w:pPr>
+              <w:pStyle w:val="NormalWeb"/>
+            </w:pPr>
+            <w:r>
+              <w:t>The network serves as a classifier for identifying 10 distinct human activities related to packaging.</w:t>
+            </w:r>
+          </w:p>
+          <w:p>
+            <w:pPr>
+              <w:numPr>
+                <w:ilvl w:val="0"/>
+                <w:numId w:val="14"/>
+              </w:numPr>
+              <w:spacing w:before="100" w:beforeAutospacing="1" w:after="100" w:afterAutospacing="1" w:line="240" w:lineRule="auto"/>
+            </w:pPr>
+            <w:r>
+              <w:t xml:space="preserve">CNN extracts </w:t>
+            </w:r>
+            <w:r>
+              <w:rPr>
+                <w:rStyle w:val="Strong"/>
+                <w:b w:val="0"/>
+                <w:bCs w:val="0"/>
+              </w:rPr>
+              <w:t>spatial features</w:t>
+            </w:r>
+            <w:r>
+              <w:t xml:space="preserve"> from multimodal sensor data, such as accelerometers and Kinect </w:t>
+            </w:r>
+            <w:proofErr w:type="spellStart"/>
+            <w:r>
+              <w:t>keypoints</w:t>
+            </w:r>
+            <w:proofErr w:type="spellEnd"/>
+            <w:r>
+              <w:t>.</w:t>
+            </w:r>
+          </w:p>
+          <w:p>
+            <w:pPr>
+              <w:numPr>
+                <w:ilvl w:val="0"/>
+                <w:numId w:val="14"/>
+              </w:numPr>
+              <w:spacing w:before="100" w:beforeAutospacing="1" w:after="100" w:afterAutospacing="1" w:line="240" w:lineRule="auto"/>
+            </w:pPr>
+            <w:proofErr w:type="spellStart"/>
+            <w:r>
+              <w:t>biLSTM</w:t>
+            </w:r>
+            <w:proofErr w:type="spellEnd"/>
+            <w:r>
+              <w:t xml:space="preserve"> layers add </w:t>
+            </w:r>
+            <w:r>
+              <w:rPr>
+                <w:rStyle w:val="Strong"/>
+                <w:b w:val="0"/>
+                <w:bCs w:val="0"/>
+              </w:rPr>
+              <w:t>temporal dynamics</w:t>
+            </w:r>
+            <w:r>
+              <w:t>, enabling the model to understand activity sequences.</w:t>
+            </w:r>
+          </w:p>
+          <w:p>
+            <w:pPr>
+              <w:numPr>
+                <w:ilvl w:val="0"/>
+                <w:numId w:val="14"/>
+              </w:numPr>
+              <w:spacing w:before="100" w:beforeAutospacing="1" w:after="100" w:afterAutospacing="1" w:line="240" w:lineRule="auto"/>
+            </w:pPr>
+            <w:r>
+              <w:t>Transformer modules improve the network’s ability to model relationships across time steps, resulting in better recognition of complex and variable tasks.</w:t>
+            </w:r>
+          </w:p>
+          <w:p>
+            <w:pPr>
               <w:widowControl w:val="0"/>
               <w:pBdr>
                 <w:top w:val="nil"/>
@@ -3070,6 +3556,7 @@
                 <w:szCs w:val="24"/>
                 <w:lang w:val="en-IN"/>
               </w:rPr>
+              <w:lastRenderedPageBreak/>
               <w:t xml:space="preserve">The network is designed to excel in human action recognition by addressing the critical need to </w:t>
             </w:r>
             <w:r>
@@ -3711,7 +4198,6 @@
                 <w:sz w:val="24"/>
                 <w:szCs w:val="24"/>
               </w:rPr>
-              <w:lastRenderedPageBreak/>
               <w:t>Training procedures</w:t>
             </w:r>
           </w:p>
@@ -3745,6 +4231,147 @@
                 <w:szCs w:val="24"/>
               </w:rPr>
             </w:pPr>
+            <w:r>
+              <w:rPr>
+                <w:rFonts w:ascii="Times New Roman" w:eastAsia="Times New Roman" w:hAnsi="Times New Roman" w:cs="Times New Roman"/>
+                <w:color w:val="1D2125"/>
+                <w:sz w:val="24"/>
+                <w:szCs w:val="24"/>
+              </w:rPr>
+              <w:t xml:space="preserve">Data </w:t>
+            </w:r>
+            <w:r>
+              <w:rPr>
+                <w:rFonts w:ascii="Times New Roman" w:eastAsia="Times New Roman" w:hAnsi="Times New Roman" w:cs="Times New Roman"/>
+                <w:color w:val="1D2125"/>
+                <w:sz w:val="24"/>
+                <w:szCs w:val="24"/>
+              </w:rPr>
+              <w:t>Pre-processing</w:t>
+            </w:r>
+            <w:r>
+              <w:rPr>
+                <w:rFonts w:ascii="Times New Roman" w:eastAsia="Times New Roman" w:hAnsi="Times New Roman" w:cs="Times New Roman"/>
+                <w:color w:val="1D2125"/>
+                <w:sz w:val="24"/>
+                <w:szCs w:val="24"/>
+              </w:rPr>
+              <w:t xml:space="preserve">: The raw sensor data is normalized to the </w:t>
+            </w:r>
+            <w:r>
+              <w:rPr>
+                <w:rFonts w:ascii="Times New Roman" w:eastAsia="Times New Roman" w:hAnsi="Times New Roman" w:cs="Times New Roman"/>
+                <w:color w:val="1D2125"/>
+                <w:sz w:val="24"/>
+                <w:szCs w:val="24"/>
+              </w:rPr>
+              <w:lastRenderedPageBreak/>
+              <w:t>range [-1, 1], and timestamps are synchronized using Unix epochs to align multimodal inputs.</w:t>
+            </w:r>
+          </w:p>
+          <w:p>
+            <w:pPr>
+              <w:widowControl w:val="0"/>
+              <w:pBdr>
+                <w:top w:val="nil"/>
+                <w:left w:val="nil"/>
+                <w:bottom w:val="nil"/>
+                <w:right w:val="nil"/>
+                <w:between w:val="nil"/>
+              </w:pBdr>
+              <w:spacing w:line="240" w:lineRule="auto"/>
+              <w:rPr>
+                <w:rFonts w:ascii="Times New Roman" w:eastAsia="Times New Roman" w:hAnsi="Times New Roman" w:cs="Times New Roman"/>
+                <w:color w:val="1D2125"/>
+                <w:sz w:val="24"/>
+                <w:szCs w:val="24"/>
+              </w:rPr>
+            </w:pPr>
+            <w:r>
+              <w:rPr>
+                <w:rFonts w:ascii="Times New Roman" w:eastAsia="Times New Roman" w:hAnsi="Times New Roman" w:cs="Times New Roman"/>
+                <w:color w:val="1D2125"/>
+                <w:sz w:val="24"/>
+                <w:szCs w:val="24"/>
+              </w:rPr>
+              <w:t>Optimization Algorithm: Adam optimizer is employed for efficient gradient-based learning. A warmup-based learning rate scheduler helps stabilize training by gradually increasing the learning rate at the start.</w:t>
+            </w:r>
+          </w:p>
+          <w:p>
+            <w:pPr>
+              <w:widowControl w:val="0"/>
+              <w:pBdr>
+                <w:top w:val="nil"/>
+                <w:left w:val="nil"/>
+                <w:bottom w:val="nil"/>
+                <w:right w:val="nil"/>
+                <w:between w:val="nil"/>
+              </w:pBdr>
+              <w:spacing w:line="240" w:lineRule="auto"/>
+              <w:rPr>
+                <w:rFonts w:ascii="Times New Roman" w:eastAsia="Times New Roman" w:hAnsi="Times New Roman" w:cs="Times New Roman"/>
+                <w:color w:val="1D2125"/>
+                <w:sz w:val="24"/>
+                <w:szCs w:val="24"/>
+              </w:rPr>
+            </w:pPr>
+            <w:r>
+              <w:rPr>
+                <w:rFonts w:ascii="Times New Roman" w:eastAsia="Times New Roman" w:hAnsi="Times New Roman" w:cs="Times New Roman"/>
+                <w:color w:val="1D2125"/>
+                <w:sz w:val="24"/>
+                <w:szCs w:val="24"/>
+              </w:rPr>
+              <w:t>Hyperparameters: Key parameters include a learning rate of 0.0001, batch size of 32, 200 training epochs, and a weight decay of 0.0001 to prevent overfitting.</w:t>
+            </w:r>
+          </w:p>
+          <w:p>
+            <w:pPr>
+              <w:widowControl w:val="0"/>
+              <w:pBdr>
+                <w:top w:val="nil"/>
+                <w:left w:val="nil"/>
+                <w:bottom w:val="nil"/>
+                <w:right w:val="nil"/>
+                <w:between w:val="nil"/>
+              </w:pBdr>
+              <w:spacing w:line="240" w:lineRule="auto"/>
+              <w:rPr>
+                <w:rFonts w:ascii="Times New Roman" w:eastAsia="Times New Roman" w:hAnsi="Times New Roman" w:cs="Times New Roman"/>
+                <w:color w:val="1D2125"/>
+                <w:sz w:val="24"/>
+                <w:szCs w:val="24"/>
+              </w:rPr>
+            </w:pPr>
+            <w:r>
+              <w:rPr>
+                <w:rFonts w:ascii="Times New Roman" w:eastAsia="Times New Roman" w:hAnsi="Times New Roman" w:cs="Times New Roman"/>
+                <w:color w:val="1D2125"/>
+                <w:sz w:val="24"/>
+                <w:szCs w:val="24"/>
+              </w:rPr>
+              <w:t xml:space="preserve">Regularization Techniques: Dropout layers and </w:t>
+            </w:r>
+            <w:proofErr w:type="spellStart"/>
+            <w:r>
+              <w:rPr>
+                <w:rFonts w:ascii="Times New Roman" w:eastAsia="Times New Roman" w:hAnsi="Times New Roman" w:cs="Times New Roman"/>
+                <w:color w:val="1D2125"/>
+                <w:sz w:val="24"/>
+                <w:szCs w:val="24"/>
+              </w:rPr>
+              <w:t>GroupNorm</w:t>
+            </w:r>
+            <w:proofErr w:type="spellEnd"/>
+            <w:r>
+              <w:rPr>
+                <w:rFonts w:ascii="Times New Roman" w:eastAsia="Times New Roman" w:hAnsi="Times New Roman" w:cs="Times New Roman"/>
+                <w:color w:val="1D2125"/>
+                <w:sz w:val="24"/>
+                <w:szCs w:val="24"/>
+              </w:rPr>
+              <w:t xml:space="preserve"> ensure model stability and reduce overfitting risks.</w:t>
+            </w:r>
           </w:p>
         </w:tc>
         <w:tc>
@@ -3783,6 +4410,7 @@
                 <w:sz w:val="24"/>
                 <w:szCs w:val="24"/>
               </w:rPr>
+              <w:lastRenderedPageBreak/>
               <w:t>Data Preprocessing</w:t>
             </w:r>
             <w:r>
@@ -3905,25 +4533,7 @@
                 <w:szCs w:val="24"/>
               </w:rPr>
               <w:br/>
-              <w:t xml:space="preserve">During training, batches of 10 frames are fed into the network, ensuring that temporal relationships across the sequence are adequately </w:t>
-            </w:r>
-            <w:r>
-              <w:rPr>
-                <w:rFonts w:ascii="Times New Roman" w:eastAsia="Times New Roman" w:hAnsi="Times New Roman" w:cs="Times New Roman"/>
-                <w:color w:val="1D2125"/>
-                <w:sz w:val="24"/>
-                <w:szCs w:val="24"/>
-              </w:rPr>
-              <w:t>modelled</w:t>
-            </w:r>
-            <w:r>
-              <w:rPr>
-                <w:rFonts w:ascii="Times New Roman" w:eastAsia="Times New Roman" w:hAnsi="Times New Roman" w:cs="Times New Roman"/>
-                <w:color w:val="1D2125"/>
-                <w:sz w:val="24"/>
-                <w:szCs w:val="24"/>
-              </w:rPr>
-              <w:t xml:space="preserve">. The spatial features are first extracted using the pre-trained BN-Inception backbone, which is fine-tuned during training to adapt to the specific action recognition task. These extracted features are passed to the ConvLSTM layers, which specialize in capturing temporal dependencies by </w:t>
+              <w:t xml:space="preserve">During training, batches of 10 frames are fed into the network, ensuring that temporal relationships across the sequence are adequately modelled. The spatial features are first extracted using the pre-trained BN-Inception backbone, which is fine-tuned during training to adapt to the specific action recognition task. These extracted features are passed to the ConvLSTM layers, which specialize in capturing temporal dependencies by </w:t>
             </w:r>
             <w:r>
               <w:rPr>
@@ -4470,6 +5080,7 @@
                 <w:sz w:val="24"/>
                 <w:szCs w:val="24"/>
               </w:rPr>
+              <w:lastRenderedPageBreak/>
               <w:t>Video frames are resized to 224×224224 \times 224224×224 pixels, and only 20 frames per video are sampled. This reduces computational load without sacrificing key information.</w:t>
             </w:r>
           </w:p>
@@ -4822,6 +5433,131 @@
                 <w:szCs w:val="24"/>
               </w:rPr>
             </w:pPr>
+            <w:r>
+              <w:rPr>
+                <w:rFonts w:ascii="Times New Roman" w:eastAsia="Times New Roman" w:hAnsi="Times New Roman" w:cs="Times New Roman"/>
+                <w:color w:val="1D2125"/>
+                <w:sz w:val="24"/>
+                <w:szCs w:val="24"/>
+              </w:rPr>
+              <w:t>The primary evaluation metric is the F1-score, which balances precision and recall, especially important given the dataset's class imbalance.</w:t>
+            </w:r>
+          </w:p>
+          <w:p>
+            <w:pPr>
+              <w:widowControl w:val="0"/>
+              <w:pBdr>
+                <w:top w:val="nil"/>
+                <w:left w:val="nil"/>
+                <w:bottom w:val="nil"/>
+                <w:right w:val="nil"/>
+                <w:between w:val="nil"/>
+              </w:pBdr>
+              <w:spacing w:line="240" w:lineRule="auto"/>
+              <w:rPr>
+                <w:rFonts w:ascii="Times New Roman" w:eastAsia="Times New Roman" w:hAnsi="Times New Roman" w:cs="Times New Roman"/>
+                <w:color w:val="1D2125"/>
+                <w:sz w:val="24"/>
+                <w:szCs w:val="24"/>
+              </w:rPr>
+            </w:pPr>
+            <w:r>
+              <w:rPr>
+                <w:rFonts w:ascii="Times New Roman" w:eastAsia="Times New Roman" w:hAnsi="Times New Roman" w:cs="Times New Roman"/>
+                <w:color w:val="1D2125"/>
+                <w:sz w:val="24"/>
+                <w:szCs w:val="24"/>
+              </w:rPr>
+              <w:t>The Fusion CNN-</w:t>
+            </w:r>
+            <w:proofErr w:type="spellStart"/>
+            <w:r>
+              <w:rPr>
+                <w:rFonts w:ascii="Times New Roman" w:eastAsia="Times New Roman" w:hAnsi="Times New Roman" w:cs="Times New Roman"/>
+                <w:color w:val="1D2125"/>
+                <w:sz w:val="24"/>
+                <w:szCs w:val="24"/>
+              </w:rPr>
+              <w:t>biLSTM</w:t>
+            </w:r>
+            <w:proofErr w:type="spellEnd"/>
+            <w:r>
+              <w:rPr>
+                <w:rFonts w:ascii="Times New Roman" w:eastAsia="Times New Roman" w:hAnsi="Times New Roman" w:cs="Times New Roman"/>
+                <w:color w:val="1D2125"/>
+                <w:sz w:val="24"/>
+                <w:szCs w:val="24"/>
+              </w:rPr>
+              <w:t xml:space="preserve"> achieved an F1-score of 96.20%, while the Transformer CNN-</w:t>
+            </w:r>
+            <w:proofErr w:type="spellStart"/>
+            <w:r>
+              <w:rPr>
+                <w:rFonts w:ascii="Times New Roman" w:eastAsia="Times New Roman" w:hAnsi="Times New Roman" w:cs="Times New Roman"/>
+                <w:color w:val="1D2125"/>
+                <w:sz w:val="24"/>
+                <w:szCs w:val="24"/>
+              </w:rPr>
+              <w:t>biLSTM</w:t>
+            </w:r>
+            <w:proofErr w:type="spellEnd"/>
+            <w:r>
+              <w:rPr>
+                <w:rFonts w:ascii="Times New Roman" w:eastAsia="Times New Roman" w:hAnsi="Times New Roman" w:cs="Times New Roman"/>
+                <w:color w:val="1D2125"/>
+                <w:sz w:val="24"/>
+                <w:szCs w:val="24"/>
+              </w:rPr>
+              <w:t xml:space="preserve"> variation improved it to 98.21%, demonstrating the benefits of adding attention mechanisms.</w:t>
+            </w:r>
+          </w:p>
+          <w:p>
+            <w:pPr>
+              <w:widowControl w:val="0"/>
+              <w:pBdr>
+                <w:top w:val="nil"/>
+                <w:left w:val="nil"/>
+                <w:bottom w:val="nil"/>
+                <w:right w:val="nil"/>
+                <w:between w:val="nil"/>
+              </w:pBdr>
+              <w:spacing w:line="240" w:lineRule="auto"/>
+              <w:rPr>
+                <w:rFonts w:ascii="Times New Roman" w:eastAsia="Times New Roman" w:hAnsi="Times New Roman" w:cs="Times New Roman"/>
+                <w:color w:val="1D2125"/>
+                <w:sz w:val="24"/>
+                <w:szCs w:val="24"/>
+              </w:rPr>
+            </w:pPr>
+            <w:r>
+              <w:rPr>
+                <w:rFonts w:ascii="Times New Roman" w:eastAsia="Times New Roman" w:hAnsi="Times New Roman" w:cs="Times New Roman"/>
+                <w:color w:val="1D2125"/>
+                <w:sz w:val="24"/>
+                <w:szCs w:val="24"/>
+              </w:rPr>
+              <w:t xml:space="preserve">The proposed methods outperformed the </w:t>
+            </w:r>
+            <w:proofErr w:type="spellStart"/>
+            <w:r>
+              <w:rPr>
+                <w:rFonts w:ascii="Times New Roman" w:eastAsia="Times New Roman" w:hAnsi="Times New Roman" w:cs="Times New Roman"/>
+                <w:color w:val="1D2125"/>
+                <w:sz w:val="24"/>
+                <w:szCs w:val="24"/>
+              </w:rPr>
+              <w:t>OpenPack</w:t>
+            </w:r>
+            <w:proofErr w:type="spellEnd"/>
+            <w:r>
+              <w:rPr>
+                <w:rFonts w:ascii="Times New Roman" w:eastAsia="Times New Roman" w:hAnsi="Times New Roman" w:cs="Times New Roman"/>
+                <w:color w:val="1D2125"/>
+                <w:sz w:val="24"/>
+                <w:szCs w:val="24"/>
+              </w:rPr>
+              <w:t xml:space="preserve"> Challenge winners' baseline model by an average of 1.76%.</w:t>
+            </w:r>
           </w:p>
         </w:tc>
         <w:tc>
@@ -5300,6 +6036,7 @@
                 <w:sz w:val="24"/>
                 <w:szCs w:val="24"/>
               </w:rPr>
+              <w:lastRenderedPageBreak/>
               <w:t>Name of Dataset used. If a public dataset, provide the URL.</w:t>
             </w:r>
           </w:p>
@@ -5333,6 +6070,258 @@
                 <w:szCs w:val="24"/>
               </w:rPr>
             </w:pPr>
+            <w:r>
+              <w:rPr>
+                <w:rFonts w:ascii="Times New Roman" w:eastAsia="Times New Roman" w:hAnsi="Times New Roman" w:cs="Times New Roman"/>
+                <w:b/>
+                <w:bCs/>
+                <w:color w:val="1D2125"/>
+                <w:sz w:val="24"/>
+                <w:szCs w:val="24"/>
+              </w:rPr>
+              <w:t>Name</w:t>
+            </w:r>
+            <w:r>
+              <w:rPr>
+                <w:rFonts w:ascii="Times New Roman" w:eastAsia="Times New Roman" w:hAnsi="Times New Roman" w:cs="Times New Roman"/>
+                <w:b/>
+                <w:bCs/>
+                <w:color w:val="1D2125"/>
+                <w:sz w:val="24"/>
+                <w:szCs w:val="24"/>
+              </w:rPr>
+              <w:t xml:space="preserve"> Of Dataset</w:t>
+            </w:r>
+            <w:r>
+              <w:rPr>
+                <w:rFonts w:ascii="Times New Roman" w:eastAsia="Times New Roman" w:hAnsi="Times New Roman" w:cs="Times New Roman"/>
+                <w:color w:val="1D2125"/>
+                <w:sz w:val="24"/>
+                <w:szCs w:val="24"/>
+              </w:rPr>
+              <w:t xml:space="preserve">: </w:t>
+            </w:r>
+            <w:proofErr w:type="spellStart"/>
+            <w:r>
+              <w:rPr>
+                <w:rFonts w:ascii="Times New Roman" w:eastAsia="Times New Roman" w:hAnsi="Times New Roman" w:cs="Times New Roman"/>
+                <w:color w:val="1D2125"/>
+                <w:sz w:val="24"/>
+                <w:szCs w:val="24"/>
+              </w:rPr>
+              <w:t>OpenPack</w:t>
+            </w:r>
+            <w:proofErr w:type="spellEnd"/>
+            <w:r>
+              <w:rPr>
+                <w:rFonts w:ascii="Times New Roman" w:eastAsia="Times New Roman" w:hAnsi="Times New Roman" w:cs="Times New Roman"/>
+                <w:color w:val="1D2125"/>
+                <w:sz w:val="24"/>
+                <w:szCs w:val="24"/>
+              </w:rPr>
+              <w:t xml:space="preserve"> dataset.</w:t>
+            </w:r>
+          </w:p>
+          <w:p>
+            <w:pPr>
+              <w:widowControl w:val="0"/>
+              <w:pBdr>
+                <w:top w:val="nil"/>
+                <w:left w:val="nil"/>
+                <w:bottom w:val="nil"/>
+                <w:right w:val="nil"/>
+                <w:between w:val="nil"/>
+              </w:pBdr>
+              <w:spacing w:line="240" w:lineRule="auto"/>
+              <w:rPr>
+                <w:rFonts w:ascii="Times New Roman" w:eastAsia="Times New Roman" w:hAnsi="Times New Roman" w:cs="Times New Roman"/>
+                <w:b/>
+                <w:bCs/>
+                <w:color w:val="1D2125"/>
+                <w:sz w:val="24"/>
+                <w:szCs w:val="24"/>
+              </w:rPr>
+            </w:pPr>
+            <w:r>
+              <w:rPr>
+                <w:rFonts w:ascii="Times New Roman" w:eastAsia="Times New Roman" w:hAnsi="Times New Roman" w:cs="Times New Roman"/>
+                <w:b/>
+                <w:bCs/>
+                <w:color w:val="1D2125"/>
+                <w:sz w:val="24"/>
+                <w:szCs w:val="24"/>
+              </w:rPr>
+              <w:t>Details:</w:t>
+            </w:r>
+          </w:p>
+          <w:p>
+            <w:pPr>
+              <w:widowControl w:val="0"/>
+              <w:pBdr>
+                <w:top w:val="nil"/>
+                <w:left w:val="nil"/>
+                <w:bottom w:val="nil"/>
+                <w:right w:val="nil"/>
+                <w:between w:val="nil"/>
+              </w:pBdr>
+              <w:spacing w:line="240" w:lineRule="auto"/>
+              <w:rPr>
+                <w:rFonts w:ascii="Times New Roman" w:eastAsia="Times New Roman" w:hAnsi="Times New Roman" w:cs="Times New Roman"/>
+                <w:color w:val="1D2125"/>
+                <w:sz w:val="24"/>
+                <w:szCs w:val="24"/>
+              </w:rPr>
+            </w:pPr>
+            <w:r>
+              <w:rPr>
+                <w:rFonts w:ascii="Times New Roman" w:eastAsia="Times New Roman" w:hAnsi="Times New Roman" w:cs="Times New Roman"/>
+                <w:color w:val="1D2125"/>
+                <w:sz w:val="24"/>
+                <w:szCs w:val="24"/>
+              </w:rPr>
+              <w:t>16 participants performing 10 packaging activities in industrial environments.</w:t>
+            </w:r>
+          </w:p>
+          <w:p>
+            <w:pPr>
+              <w:widowControl w:val="0"/>
+              <w:pBdr>
+                <w:top w:val="nil"/>
+                <w:left w:val="nil"/>
+                <w:bottom w:val="nil"/>
+                <w:right w:val="nil"/>
+                <w:between w:val="nil"/>
+              </w:pBdr>
+              <w:spacing w:line="240" w:lineRule="auto"/>
+              <w:rPr>
+                <w:rFonts w:ascii="Times New Roman" w:eastAsia="Times New Roman" w:hAnsi="Times New Roman" w:cs="Times New Roman"/>
+                <w:color w:val="1D2125"/>
+                <w:sz w:val="24"/>
+                <w:szCs w:val="24"/>
+              </w:rPr>
+            </w:pPr>
+            <w:r>
+              <w:rPr>
+                <w:rFonts w:ascii="Times New Roman" w:eastAsia="Times New Roman" w:hAnsi="Times New Roman" w:cs="Times New Roman"/>
+                <w:color w:val="1D2125"/>
+                <w:sz w:val="24"/>
+                <w:szCs w:val="24"/>
+              </w:rPr>
+              <w:t xml:space="preserve">Includes data from IMU sensors, Kinect </w:t>
+            </w:r>
+            <w:r>
+              <w:rPr>
+                <w:rFonts w:ascii="Times New Roman" w:eastAsia="Times New Roman" w:hAnsi="Times New Roman" w:cs="Times New Roman"/>
+                <w:color w:val="1D2125"/>
+                <w:sz w:val="24"/>
+                <w:szCs w:val="24"/>
+              </w:rPr>
+              <w:t>key points</w:t>
+            </w:r>
+            <w:r>
+              <w:rPr>
+                <w:rFonts w:ascii="Times New Roman" w:eastAsia="Times New Roman" w:hAnsi="Times New Roman" w:cs="Times New Roman"/>
+                <w:color w:val="1D2125"/>
+                <w:sz w:val="24"/>
+                <w:szCs w:val="24"/>
+              </w:rPr>
+              <w:t>, and IoT devices.</w:t>
+            </w:r>
+          </w:p>
+          <w:p>
+            <w:pPr>
+              <w:widowControl w:val="0"/>
+              <w:pBdr>
+                <w:top w:val="nil"/>
+                <w:left w:val="nil"/>
+                <w:bottom w:val="nil"/>
+                <w:right w:val="nil"/>
+                <w:between w:val="nil"/>
+              </w:pBdr>
+              <w:spacing w:line="240" w:lineRule="auto"/>
+              <w:rPr>
+                <w:rFonts w:ascii="Times New Roman" w:eastAsia="Times New Roman" w:hAnsi="Times New Roman" w:cs="Times New Roman"/>
+                <w:color w:val="1D2125"/>
+                <w:sz w:val="24"/>
+                <w:szCs w:val="24"/>
+              </w:rPr>
+            </w:pPr>
+            <w:r>
+              <w:rPr>
+                <w:rFonts w:ascii="Times New Roman" w:eastAsia="Times New Roman" w:hAnsi="Times New Roman" w:cs="Times New Roman"/>
+                <w:color w:val="1D2125"/>
+                <w:sz w:val="24"/>
+                <w:szCs w:val="24"/>
+              </w:rPr>
+              <w:t>Recording duration: 53 hours, across 5 sessions.</w:t>
+            </w:r>
+          </w:p>
+          <w:p>
+            <w:pPr>
+              <w:widowControl w:val="0"/>
+              <w:pBdr>
+                <w:top w:val="nil"/>
+                <w:left w:val="nil"/>
+                <w:bottom w:val="nil"/>
+                <w:right w:val="nil"/>
+                <w:between w:val="nil"/>
+              </w:pBdr>
+              <w:spacing w:line="240" w:lineRule="auto"/>
+              <w:rPr>
+                <w:rFonts w:ascii="Times New Roman" w:eastAsia="Times New Roman" w:hAnsi="Times New Roman" w:cs="Times New Roman"/>
+                <w:color w:val="1D2125"/>
+                <w:sz w:val="24"/>
+                <w:szCs w:val="24"/>
+              </w:rPr>
+            </w:pPr>
+            <w:r>
+              <w:rPr>
+                <w:rFonts w:ascii="Times New Roman" w:eastAsia="Times New Roman" w:hAnsi="Times New Roman" w:cs="Times New Roman"/>
+                <w:b/>
+                <w:bCs/>
+                <w:color w:val="1D2125"/>
+                <w:sz w:val="24"/>
+                <w:szCs w:val="24"/>
+              </w:rPr>
+              <w:t>URL</w:t>
+            </w:r>
+            <w:r>
+              <w:rPr>
+                <w:rFonts w:ascii="Times New Roman" w:eastAsia="Times New Roman" w:hAnsi="Times New Roman" w:cs="Times New Roman"/>
+                <w:color w:val="1D2125"/>
+                <w:sz w:val="24"/>
+                <w:szCs w:val="24"/>
+              </w:rPr>
+              <w:t xml:space="preserve">: </w:t>
+            </w:r>
+          </w:p>
+          <w:p>
+            <w:pPr>
+              <w:widowControl w:val="0"/>
+              <w:pBdr>
+                <w:top w:val="nil"/>
+                <w:left w:val="nil"/>
+                <w:bottom w:val="nil"/>
+                <w:right w:val="nil"/>
+                <w:between w:val="nil"/>
+              </w:pBdr>
+              <w:spacing w:line="240" w:lineRule="auto"/>
+              <w:rPr>
+                <w:rFonts w:ascii="Times New Roman" w:eastAsia="Times New Roman" w:hAnsi="Times New Roman" w:cs="Times New Roman"/>
+                <w:color w:val="1D2125"/>
+                <w:sz w:val="24"/>
+                <w:szCs w:val="24"/>
+              </w:rPr>
+            </w:pPr>
+            <w:r>
+              <w:rPr>
+                <w:rFonts w:ascii="Times New Roman" w:eastAsia="Times New Roman" w:hAnsi="Times New Roman" w:cs="Times New Roman"/>
+                <w:color w:val="1D2125"/>
+                <w:sz w:val="24"/>
+                <w:szCs w:val="24"/>
+              </w:rPr>
+              <w:t>https://open-pack.github.io/challenge2022</w:t>
+            </w:r>
           </w:p>
         </w:tc>
         <w:tc>
@@ -5371,16 +6360,27 @@
                 <w:sz w:val="24"/>
                 <w:szCs w:val="24"/>
               </w:rPr>
-              <w:t>The network was evaluated using several public datasets</w:t>
-            </w:r>
-            <w:r>
-              <w:rPr>
-                <w:rFonts w:ascii="Times New Roman" w:eastAsia="Times New Roman" w:hAnsi="Times New Roman" w:cs="Times New Roman"/>
-                <w:color w:val="1D2125"/>
-                <w:sz w:val="24"/>
-                <w:szCs w:val="24"/>
-              </w:rPr>
-              <w:t>. Only the names of the dataset are given in the paper, URLs are not mentioned. We found the URL on the google.</w:t>
+              <w:t xml:space="preserve">The network was evaluated using several public datasets. Only the names of the dataset are given in the paper, URLs are not mentioned. We found the URL </w:t>
+            </w:r>
+            <w:proofErr w:type="gramStart"/>
+            <w:r>
+              <w:rPr>
+                <w:rFonts w:ascii="Times New Roman" w:eastAsia="Times New Roman" w:hAnsi="Times New Roman" w:cs="Times New Roman"/>
+                <w:color w:val="1D2125"/>
+                <w:sz w:val="24"/>
+                <w:szCs w:val="24"/>
+              </w:rPr>
+              <w:t>on  google</w:t>
+            </w:r>
+            <w:proofErr w:type="gramEnd"/>
+            <w:r>
+              <w:rPr>
+                <w:rFonts w:ascii="Times New Roman" w:eastAsia="Times New Roman" w:hAnsi="Times New Roman" w:cs="Times New Roman"/>
+                <w:color w:val="1D2125"/>
+                <w:sz w:val="24"/>
+                <w:szCs w:val="24"/>
+              </w:rPr>
+              <w:t>.</w:t>
             </w:r>
           </w:p>
           <w:p>
@@ -5707,7 +6707,7 @@
 </file>
 
 <file path=word/numbering.xml><?xml version="1.0" encoding="utf-8"?>
-<w:numbering xmlns:wpc="http://schemas.microsoft.com/office/word/2010/wordprocessingCanvas" xmlns:cx="http://schemas.microsoft.com/office/drawing/2014/chartex" xmlns:cx1="http://schemas.microsoft.com/office/drawing/2015/9/8/chartex" xmlns:cx2="http://schemas.microsoft.com/office/drawing/2015/10/21/chartex" xmlns:cx3="http://schemas.microsoft.com/office/drawing/2016/5/9/chartex" xmlns:cx4="http://schemas.microsoft.com/office/drawing/2016/5/10/chartex" xmlns:cx5="http://schemas.microsoft.com/office/drawing/2016/5/11/chartex" xmlns:cx6="http://schemas.microsoft.com/office/drawing/2016/5/12/chartex" xmlns:cx7="http://schemas.microsoft.com/office/drawing/2016/5/13/chartex" xmlns:cx8="http://schemas.microsoft.com/office/drawing/2016/5/14/chartex" xmlns:mc="http://schemas.openxmlformats.org/markup-compatibility/2006" xmlns:aink="http://schemas.microsoft.com/office/drawing/2016/ink" xmlns:am3d="http://schemas.microsoft.com/office/drawing/2017/model3d" xmlns:o="urn:schemas-microsoft-com:office:office" xmlns:oel="http://schemas.microsoft.com/office/2019/extlst" xmlns:r="http://schemas.openxmlformats.org/officeDocument/2006/relationships" xmlns:m="http://schemas.openxmlformats.org/officeDocument/2006/math" xmlns:v="urn:schemas-microsoft-com:vml" xmlns:wp14="http://schemas.microsoft.com/office/word/2010/wordprocessingDrawing" xmlns:wp="http://schemas.openxmlformats.org/drawingml/2006/wordprocessingDrawing" xmlns:w10="urn:schemas-microsoft-com:office:word" xmlns:w="http://schemas.openxmlformats.org/wordprocessingml/2006/main" xmlns:w14="http://schemas.microsoft.com/office/word/2010/wordml" xmlns:w15="http://schemas.microsoft.com/office/word/2012/wordml" xmlns:w16cex="http://schemas.microsoft.com/office/word/2018/wordml/cex" xmlns:w16cid="http://schemas.microsoft.com/office/word/2016/wordml/cid" xmlns:w16="http://schemas.microsoft.com/office/word/2018/wordml" xmlns:w16du="http://schemas.microsoft.com/office/word/2023/wordml/word16du" xmlns:w16sdtdh="http://schemas.microsoft.com/office/word/2020/wordml/sdtdatahash" xmlns:w16se="http://schemas.microsoft.com/office/word/2015/wordml/symex" xmlns:wpg="http://schemas.microsoft.com/office/word/2010/wordprocessingGroup" xmlns:wpi="http://schemas.microsoft.com/office/word/2010/wordprocessingInk" xmlns:wne="http://schemas.microsoft.com/office/word/2006/wordml" xmlns:wps="http://schemas.microsoft.com/office/word/2010/wordprocessingShape" mc:Ignorable="w14 w15 w16se w16cid w16 w16cex w16sdtdh w16du wp14">
+<w:numbering xmlns:wpc="http://schemas.microsoft.com/office/word/2010/wordprocessingCanvas" xmlns:cx="http://schemas.microsoft.com/office/drawing/2014/chartex" xmlns:cx1="http://schemas.microsoft.com/office/drawing/2015/9/8/chartex" xmlns:cx2="http://schemas.microsoft.com/office/drawing/2015/10/21/chartex" xmlns:cx3="http://schemas.microsoft.com/office/drawing/2016/5/9/chartex" xmlns:cx4="http://schemas.microsoft.com/office/drawing/2016/5/10/chartex" xmlns:cx5="http://schemas.microsoft.com/office/drawing/2016/5/11/chartex" xmlns:cx6="http://schemas.microsoft.com/office/drawing/2016/5/12/chartex" xmlns:cx7="http://schemas.microsoft.com/office/drawing/2016/5/13/chartex" xmlns:cx8="http://schemas.microsoft.com/office/drawing/2016/5/14/chartex" xmlns:mc="http://schemas.openxmlformats.org/markup-compatibility/2006" xmlns:aink="http://schemas.microsoft.com/office/drawing/2016/ink" xmlns:am3d="http://schemas.microsoft.com/office/drawing/2017/model3d" xmlns:o="urn:schemas-microsoft-com:office:office" xmlns:oel="http://schemas.microsoft.com/office/2019/extlst" xmlns:r="http://schemas.openxmlformats.org/officeDocument/2006/relationships" xmlns:m="http://schemas.openxmlformats.org/officeDocument/2006/math" xmlns:v="urn:schemas-microsoft-com:vml" xmlns:wp14="http://schemas.microsoft.com/office/word/2010/wordprocessingDrawing" xmlns:wp="http://schemas.openxmlformats.org/drawingml/2006/wordprocessingDrawing" xmlns:w10="urn:schemas-microsoft-com:office:word" xmlns:w="http://schemas.openxmlformats.org/wordprocessingml/2006/main" xmlns:w14="http://schemas.microsoft.com/office/word/2010/wordml" xmlns:w15="http://schemas.microsoft.com/office/word/2012/wordml" xmlns:w16cex="http://schemas.microsoft.com/office/word/2018/wordml/cex" xmlns:w16cid="http://schemas.microsoft.com/office/word/2016/wordml/cid" xmlns:w16="http://schemas.microsoft.com/office/word/2018/wordml" xmlns:w16sdtdh="http://schemas.microsoft.com/office/word/2020/wordml/sdtdatahash" xmlns:w16se="http://schemas.microsoft.com/office/word/2015/wordml/symex" xmlns:wpg="http://schemas.microsoft.com/office/word/2010/wordprocessingGroup" xmlns:wpi="http://schemas.microsoft.com/office/word/2010/wordprocessingInk" xmlns:wne="http://schemas.microsoft.com/office/word/2006/wordml" xmlns:wps="http://schemas.microsoft.com/office/word/2010/wordprocessingShape" mc:Ignorable="w14 w15 w16se w16cid w16 w16cex w16sdtdh wp14">
   <w:abstractNum w:abstractNumId="0" w15:restartNumberingAfterBreak="0">
     <w:nsid w:val="0E3543F9"/>
     <w:multiLevelType w:val="multilevel"/>
@@ -6387,6 +7387,155 @@
     </w:lvl>
   </w:abstractNum>
   <w:abstractNum w:abstractNumId="6" w15:restartNumberingAfterBreak="0">
+    <w:nsid w:val="310538D6"/>
+    <w:multiLevelType w:val="multilevel"/>
+    <w:tmpl w:val="690A13A6"/>
+    <w:lvl w:ilvl="0">
+      <w:start w:val="1"/>
+      <w:numFmt w:val="bullet"/>
+      <w:lvlText w:val=""/>
+      <w:lvlJc w:val="left"/>
+      <w:pPr>
+        <w:tabs>
+          <w:tab w:val="num" w:pos="720"/>
+        </w:tabs>
+        <w:ind w:left="720" w:hanging="360"/>
+      </w:pPr>
+      <w:rPr>
+        <w:rFonts w:ascii="Symbol" w:hAnsi="Symbol" w:hint="default"/>
+        <w:sz w:val="20"/>
+      </w:rPr>
+    </w:lvl>
+    <w:lvl w:ilvl="1" w:tentative="1">
+      <w:start w:val="1"/>
+      <w:numFmt w:val="bullet"/>
+      <w:lvlText w:val="o"/>
+      <w:lvlJc w:val="left"/>
+      <w:pPr>
+        <w:tabs>
+          <w:tab w:val="num" w:pos="1440"/>
+        </w:tabs>
+        <w:ind w:left="1440" w:hanging="360"/>
+      </w:pPr>
+      <w:rPr>
+        <w:rFonts w:ascii="Courier New" w:hAnsi="Courier New" w:hint="default"/>
+        <w:sz w:val="20"/>
+      </w:rPr>
+    </w:lvl>
+    <w:lvl w:ilvl="2" w:tentative="1">
+      <w:start w:val="1"/>
+      <w:numFmt w:val="bullet"/>
+      <w:lvlText w:val=""/>
+      <w:lvlJc w:val="left"/>
+      <w:pPr>
+        <w:tabs>
+          <w:tab w:val="num" w:pos="2160"/>
+        </w:tabs>
+        <w:ind w:left="2160" w:hanging="360"/>
+      </w:pPr>
+      <w:rPr>
+        <w:rFonts w:ascii="Wingdings" w:hAnsi="Wingdings" w:hint="default"/>
+        <w:sz w:val="20"/>
+      </w:rPr>
+    </w:lvl>
+    <w:lvl w:ilvl="3" w:tentative="1">
+      <w:start w:val="1"/>
+      <w:numFmt w:val="bullet"/>
+      <w:lvlText w:val=""/>
+      <w:lvlJc w:val="left"/>
+      <w:pPr>
+        <w:tabs>
+          <w:tab w:val="num" w:pos="2880"/>
+        </w:tabs>
+        <w:ind w:left="2880" w:hanging="360"/>
+      </w:pPr>
+      <w:rPr>
+        <w:rFonts w:ascii="Wingdings" w:hAnsi="Wingdings" w:hint="default"/>
+        <w:sz w:val="20"/>
+      </w:rPr>
+    </w:lvl>
+    <w:lvl w:ilvl="4" w:tentative="1">
+      <w:start w:val="1"/>
+      <w:numFmt w:val="bullet"/>
+      <w:lvlText w:val=""/>
+      <w:lvlJc w:val="left"/>
+      <w:pPr>
+        <w:tabs>
+          <w:tab w:val="num" w:pos="3600"/>
+        </w:tabs>
+        <w:ind w:left="3600" w:hanging="360"/>
+      </w:pPr>
+      <w:rPr>
+        <w:rFonts w:ascii="Wingdings" w:hAnsi="Wingdings" w:hint="default"/>
+        <w:sz w:val="20"/>
+      </w:rPr>
+    </w:lvl>
+    <w:lvl w:ilvl="5" w:tentative="1">
+      <w:start w:val="1"/>
+      <w:numFmt w:val="bullet"/>
+      <w:lvlText w:val=""/>
+      <w:lvlJc w:val="left"/>
+      <w:pPr>
+        <w:tabs>
+          <w:tab w:val="num" w:pos="4320"/>
+        </w:tabs>
+        <w:ind w:left="4320" w:hanging="360"/>
+      </w:pPr>
+      <w:rPr>
+        <w:rFonts w:ascii="Wingdings" w:hAnsi="Wingdings" w:hint="default"/>
+        <w:sz w:val="20"/>
+      </w:rPr>
+    </w:lvl>
+    <w:lvl w:ilvl="6" w:tentative="1">
+      <w:start w:val="1"/>
+      <w:numFmt w:val="bullet"/>
+      <w:lvlText w:val=""/>
+      <w:lvlJc w:val="left"/>
+      <w:pPr>
+        <w:tabs>
+          <w:tab w:val="num" w:pos="5040"/>
+        </w:tabs>
+        <w:ind w:left="5040" w:hanging="360"/>
+      </w:pPr>
+      <w:rPr>
+        <w:rFonts w:ascii="Wingdings" w:hAnsi="Wingdings" w:hint="default"/>
+        <w:sz w:val="20"/>
+      </w:rPr>
+    </w:lvl>
+    <w:lvl w:ilvl="7" w:tentative="1">
+      <w:start w:val="1"/>
+      <w:numFmt w:val="bullet"/>
+      <w:lvlText w:val=""/>
+      <w:lvlJc w:val="left"/>
+      <w:pPr>
+        <w:tabs>
+          <w:tab w:val="num" w:pos="5760"/>
+        </w:tabs>
+        <w:ind w:left="5760" w:hanging="360"/>
+      </w:pPr>
+      <w:rPr>
+        <w:rFonts w:ascii="Wingdings" w:hAnsi="Wingdings" w:hint="default"/>
+        <w:sz w:val="20"/>
+      </w:rPr>
+    </w:lvl>
+    <w:lvl w:ilvl="8" w:tentative="1">
+      <w:start w:val="1"/>
+      <w:numFmt w:val="bullet"/>
+      <w:lvlText w:val=""/>
+      <w:lvlJc w:val="left"/>
+      <w:pPr>
+        <w:tabs>
+          <w:tab w:val="num" w:pos="6480"/>
+        </w:tabs>
+        <w:ind w:left="6480" w:hanging="360"/>
+      </w:pPr>
+      <w:rPr>
+        <w:rFonts w:ascii="Wingdings" w:hAnsi="Wingdings" w:hint="default"/>
+        <w:sz w:val="20"/>
+      </w:rPr>
+    </w:lvl>
+  </w:abstractNum>
+  <w:abstractNum w:abstractNumId="7" w15:restartNumberingAfterBreak="0">
     <w:nsid w:val="32E237B4"/>
     <w:multiLevelType w:val="multilevel"/>
     <w:tmpl w:val="83DE7202"/>
@@ -6499,7 +7648,7 @@
       </w:rPr>
     </w:lvl>
   </w:abstractNum>
-  <w:abstractNum w:abstractNumId="7" w15:restartNumberingAfterBreak="0">
+  <w:abstractNum w:abstractNumId="8" w15:restartNumberingAfterBreak="0">
     <w:nsid w:val="378E793E"/>
     <w:multiLevelType w:val="multilevel"/>
     <w:tmpl w:val="41E8B146"/>
@@ -6612,7 +7761,7 @@
       </w:rPr>
     </w:lvl>
   </w:abstractNum>
-  <w:abstractNum w:abstractNumId="8" w15:restartNumberingAfterBreak="0">
+  <w:abstractNum w:abstractNumId="9" w15:restartNumberingAfterBreak="0">
     <w:nsid w:val="3F7A5FFC"/>
     <w:multiLevelType w:val="multilevel"/>
     <w:tmpl w:val="230AAE5C"/>
@@ -6725,7 +7874,7 @@
       </w:rPr>
     </w:lvl>
   </w:abstractNum>
-  <w:abstractNum w:abstractNumId="9" w15:restartNumberingAfterBreak="0">
+  <w:abstractNum w:abstractNumId="10" w15:restartNumberingAfterBreak="0">
     <w:nsid w:val="4BAF4F8B"/>
     <w:multiLevelType w:val="multilevel"/>
     <w:tmpl w:val="AAE21BB2"/>
@@ -6838,7 +7987,7 @@
       </w:rPr>
     </w:lvl>
   </w:abstractNum>
-  <w:abstractNum w:abstractNumId="10" w15:restartNumberingAfterBreak="0">
+  <w:abstractNum w:abstractNumId="11" w15:restartNumberingAfterBreak="0">
     <w:nsid w:val="50A51603"/>
     <w:multiLevelType w:val="multilevel"/>
     <w:tmpl w:val="44D4E662"/>
@@ -6951,7 +8100,7 @@
       </w:pPr>
     </w:lvl>
   </w:abstractNum>
-  <w:abstractNum w:abstractNumId="11" w15:restartNumberingAfterBreak="0">
+  <w:abstractNum w:abstractNumId="12" w15:restartNumberingAfterBreak="0">
     <w:nsid w:val="68636E37"/>
     <w:multiLevelType w:val="multilevel"/>
     <w:tmpl w:val="0D74A002"/>
@@ -7064,7 +8213,7 @@
       </w:rPr>
     </w:lvl>
   </w:abstractNum>
-  <w:abstractNum w:abstractNumId="12" w15:restartNumberingAfterBreak="0">
+  <w:abstractNum w:abstractNumId="13" w15:restartNumberingAfterBreak="0">
     <w:nsid w:val="7714085A"/>
     <w:multiLevelType w:val="multilevel"/>
     <w:tmpl w:val="1B8404F4"/>
@@ -7181,46 +8330,49 @@
     <w:abstractNumId w:val="4"/>
   </w:num>
   <w:num w:numId="2" w16cid:durableId="1064765352">
-    <w:abstractNumId w:val="6"/>
+    <w:abstractNumId w:val="7"/>
   </w:num>
   <w:num w:numId="3" w16cid:durableId="1657297193">
     <w:abstractNumId w:val="0"/>
   </w:num>
   <w:num w:numId="4" w16cid:durableId="71852090">
-    <w:abstractNumId w:val="12"/>
+    <w:abstractNumId w:val="13"/>
   </w:num>
   <w:num w:numId="5" w16cid:durableId="2036996476">
-    <w:abstractNumId w:val="11"/>
+    <w:abstractNumId w:val="12"/>
   </w:num>
   <w:num w:numId="6" w16cid:durableId="741492858">
     <w:abstractNumId w:val="2"/>
   </w:num>
   <w:num w:numId="7" w16cid:durableId="1765959126">
-    <w:abstractNumId w:val="8"/>
+    <w:abstractNumId w:val="9"/>
   </w:num>
   <w:num w:numId="8" w16cid:durableId="1557620892">
     <w:abstractNumId w:val="1"/>
   </w:num>
   <w:num w:numId="9" w16cid:durableId="260992120">
-    <w:abstractNumId w:val="9"/>
+    <w:abstractNumId w:val="10"/>
   </w:num>
   <w:num w:numId="10" w16cid:durableId="1043944673">
-    <w:abstractNumId w:val="7"/>
+    <w:abstractNumId w:val="8"/>
   </w:num>
   <w:num w:numId="11" w16cid:durableId="865562443">
     <w:abstractNumId w:val="5"/>
   </w:num>
   <w:num w:numId="12" w16cid:durableId="1932160824">
-    <w:abstractNumId w:val="10"/>
+    <w:abstractNumId w:val="11"/>
   </w:num>
   <w:num w:numId="13" w16cid:durableId="1642149324">
     <w:abstractNumId w:val="3"/>
+  </w:num>
+  <w:num w:numId="14" w16cid:durableId="458770428">
+    <w:abstractNumId w:val="6"/>
   </w:num>
 </w:numbering>
 </file>
 
 <file path=word/styles.xml><?xml version="1.0" encoding="utf-8"?>
-<w:styles xmlns:mc="http://schemas.openxmlformats.org/markup-compatibility/2006" xmlns:r="http://schemas.openxmlformats.org/officeDocument/2006/relationships" xmlns:w="http://schemas.openxmlformats.org/wordprocessingml/2006/main" xmlns:w14="http://schemas.microsoft.com/office/word/2010/wordml" xmlns:w15="http://schemas.microsoft.com/office/word/2012/wordml" xmlns:w16cex="http://schemas.microsoft.com/office/word/2018/wordml/cex" xmlns:w16cid="http://schemas.microsoft.com/office/word/2016/wordml/cid" xmlns:w16="http://schemas.microsoft.com/office/word/2018/wordml" xmlns:w16du="http://schemas.microsoft.com/office/word/2023/wordml/word16du" xmlns:w16sdtdh="http://schemas.microsoft.com/office/word/2020/wordml/sdtdatahash" xmlns:w16se="http://schemas.microsoft.com/office/word/2015/wordml/symex" mc:Ignorable="w14 w15 w16se w16cid w16 w16cex w16sdtdh w16du">
+<w:styles xmlns:mc="http://schemas.openxmlformats.org/markup-compatibility/2006" xmlns:r="http://schemas.openxmlformats.org/officeDocument/2006/relationships" xmlns:w="http://schemas.openxmlformats.org/wordprocessingml/2006/main" xmlns:w14="http://schemas.microsoft.com/office/word/2010/wordml" xmlns:w15="http://schemas.microsoft.com/office/word/2012/wordml" xmlns:w16cex="http://schemas.microsoft.com/office/word/2018/wordml/cex" xmlns:w16cid="http://schemas.microsoft.com/office/word/2016/wordml/cid" xmlns:w16="http://schemas.microsoft.com/office/word/2018/wordml" xmlns:w16sdtdh="http://schemas.microsoft.com/office/word/2020/wordml/sdtdatahash" xmlns:w16se="http://schemas.microsoft.com/office/word/2015/wordml/symex" mc:Ignorable="w14 w15 w16se w16cid w16 w16cex w16sdtdh">
   <w:docDefaults>
     <w:rPrDefault>
       <w:rPr>
@@ -7731,6 +8883,7 @@
   <w:style w:type="character" w:default="1" w:styleId="DefaultParagraphFont">
     <w:name w:val="Default Paragraph Font"/>
     <w:uiPriority w:val="1"/>
+    <w:semiHidden/>
     <w:unhideWhenUsed/>
   </w:style>
   <w:style w:type="table" w:default="1" w:styleId="TableNormal">
@@ -7872,6 +9025,17 @@
       <w:ind w:left="720"/>
       <w:contextualSpacing/>
     </w:pPr>
+  </w:style>
+  <w:style w:type="character" w:styleId="Strong">
+    <w:name w:val="Strong"/>
+    <w:basedOn w:val="DefaultParagraphFont"/>
+    <w:uiPriority w:val="22"/>
+    <w:qFormat/>
+    <w:rsid w:val="000D3BB9"/>
+    <w:rPr>
+      <w:b/>
+      <w:bCs/>
+    </w:rPr>
   </w:style>
 </w:styles>
 </file>

</xml_diff>

<commit_message>
Updated BITS ID for each participant
Updated BITS ID for each participant
</commit_message>
<xml_diff>
--- a/DNN Assignment_group_79_Part_A.docx
+++ b/DNN Assignment_group_79_Part_A.docx
@@ -1,29 +1,21 @@
 
 <file path=word/document.xml><?xml version="1.0" encoding="utf-8"?>
-<w:document xmlns:wpc="http://schemas.microsoft.com/office/word/2010/wordprocessingCanvas" xmlns:cx="http://schemas.microsoft.com/office/drawing/2014/chartex" xmlns:cx1="http://schemas.microsoft.com/office/drawing/2015/9/8/chartex" xmlns:cx2="http://schemas.microsoft.com/office/drawing/2015/10/21/chartex" xmlns:cx3="http://schemas.microsoft.com/office/drawing/2016/5/9/chartex" xmlns:cx4="http://schemas.microsoft.com/office/drawing/2016/5/10/chartex" xmlns:cx5="http://schemas.microsoft.com/office/drawing/2016/5/11/chartex" xmlns:cx6="http://schemas.microsoft.com/office/drawing/2016/5/12/chartex" xmlns:cx7="http://schemas.microsoft.com/office/drawing/2016/5/13/chartex" xmlns:cx8="http://schemas.microsoft.com/office/drawing/2016/5/14/chartex" xmlns:mc="http://schemas.openxmlformats.org/markup-compatibility/2006" xmlns:aink="http://schemas.microsoft.com/office/drawing/2016/ink" xmlns:am3d="http://schemas.microsoft.com/office/drawing/2017/model3d" xmlns:o="urn:schemas-microsoft-com:office:office" xmlns:oel="http://schemas.microsoft.com/office/2019/extlst" xmlns:r="http://schemas.openxmlformats.org/officeDocument/2006/relationships" xmlns:m="http://schemas.openxmlformats.org/officeDocument/2006/math" xmlns:v="urn:schemas-microsoft-com:vml" xmlns:wp14="http://schemas.microsoft.com/office/word/2010/wordprocessingDrawing" xmlns:wp="http://schemas.openxmlformats.org/drawingml/2006/wordprocessingDrawing" xmlns:w10="urn:schemas-microsoft-com:office:word" xmlns:w="http://schemas.openxmlformats.org/wordprocessingml/2006/main" xmlns:w14="http://schemas.microsoft.com/office/word/2010/wordml" xmlns:w15="http://schemas.microsoft.com/office/word/2012/wordml" xmlns:w16cex="http://schemas.microsoft.com/office/word/2018/wordml/cex" xmlns:w16cid="http://schemas.microsoft.com/office/word/2016/wordml/cid" xmlns:w16="http://schemas.microsoft.com/office/word/2018/wordml" xmlns:w16sdtdh="http://schemas.microsoft.com/office/word/2020/wordml/sdtdatahash" xmlns:w16se="http://schemas.microsoft.com/office/word/2015/wordml/symex" xmlns:wpg="http://schemas.microsoft.com/office/word/2010/wordprocessingGroup" xmlns:wpi="http://schemas.microsoft.com/office/word/2010/wordprocessingInk" xmlns:wne="http://schemas.microsoft.com/office/word/2006/wordml" xmlns:wps="http://schemas.microsoft.com/office/word/2010/wordprocessingShape" mc:Ignorable="w14 w15 w16se w16cid w16 w16cex w16sdtdh wp14">
+<w:document xmlns:wpc="http://schemas.microsoft.com/office/word/2010/wordprocessingCanvas" xmlns:cx="http://schemas.microsoft.com/office/drawing/2014/chartex" xmlns:cx1="http://schemas.microsoft.com/office/drawing/2015/9/8/chartex" xmlns:cx2="http://schemas.microsoft.com/office/drawing/2015/10/21/chartex" xmlns:cx3="http://schemas.microsoft.com/office/drawing/2016/5/9/chartex" xmlns:cx4="http://schemas.microsoft.com/office/drawing/2016/5/10/chartex" xmlns:cx5="http://schemas.microsoft.com/office/drawing/2016/5/11/chartex" xmlns:cx6="http://schemas.microsoft.com/office/drawing/2016/5/12/chartex" xmlns:cx7="http://schemas.microsoft.com/office/drawing/2016/5/13/chartex" xmlns:cx8="http://schemas.microsoft.com/office/drawing/2016/5/14/chartex" xmlns:mc="http://schemas.openxmlformats.org/markup-compatibility/2006" xmlns:aink="http://schemas.microsoft.com/office/drawing/2016/ink" xmlns:am3d="http://schemas.microsoft.com/office/drawing/2017/model3d" xmlns:o="urn:schemas-microsoft-com:office:office" xmlns:oel="http://schemas.microsoft.com/office/2019/extlst" xmlns:r="http://schemas.openxmlformats.org/officeDocument/2006/relationships" xmlns:m="http://schemas.openxmlformats.org/officeDocument/2006/math" xmlns:v="urn:schemas-microsoft-com:vml" xmlns:wp14="http://schemas.microsoft.com/office/word/2010/wordprocessingDrawing" xmlns:wp="http://schemas.openxmlformats.org/drawingml/2006/wordprocessingDrawing" xmlns:w10="urn:schemas-microsoft-com:office:word" xmlns:w="http://schemas.openxmlformats.org/wordprocessingml/2006/main" xmlns:w14="http://schemas.microsoft.com/office/word/2010/wordml" xmlns:w15="http://schemas.microsoft.com/office/word/2012/wordml" xmlns:w16cex="http://schemas.microsoft.com/office/word/2018/wordml/cex" xmlns:w16cid="http://schemas.microsoft.com/office/word/2016/wordml/cid" xmlns:w16="http://schemas.microsoft.com/office/word/2018/wordml" xmlns:w16du="http://schemas.microsoft.com/office/word/2023/wordml/word16du" xmlns:w16sdtdh="http://schemas.microsoft.com/office/word/2020/wordml/sdtdatahash" xmlns:w16se="http://schemas.microsoft.com/office/word/2015/wordml/symex" xmlns:wpg="http://schemas.microsoft.com/office/word/2010/wordprocessingGroup" xmlns:wpi="http://schemas.microsoft.com/office/word/2010/wordprocessingInk" xmlns:wne="http://schemas.microsoft.com/office/word/2006/wordml" xmlns:wps="http://schemas.microsoft.com/office/word/2010/wordprocessingShape" mc:Ignorable="w14 w15 w16se w16cid w16 w16cex w16sdtdh w16du wp14">
   <w:body>
     <w:p>
       <w:pPr>
-        <w:spacing w:after="240"/>
-        <w:rPr>
-          <w:rFonts w:ascii="Times New Roman" w:eastAsia="Times New Roman" w:hAnsi="Times New Roman" w:cs="Times New Roman"/>
-          <w:b/>
-          <w:color w:val="1D2125"/>
-          <w:sz w:val="24"/>
-          <w:szCs w:val="24"/>
-        </w:rPr>
+        <w:pStyle w:val="Heading1"/>
+        <w:jc w:val="center"/>
       </w:pPr>
       <w:r>
-        <w:rPr>
-          <w:rFonts w:ascii="Times New Roman" w:eastAsia="Times New Roman" w:hAnsi="Times New Roman" w:cs="Times New Roman"/>
-          <w:b/>
-          <w:color w:val="1D2125"/>
-          <w:sz w:val="24"/>
-          <w:szCs w:val="24"/>
-        </w:rPr>
+        <w:tab/>
+        <w:t xml:space="preserve">Assignment </w:t>
+      </w:r>
+      <w:r>
         <w:t>Part A</w:t>
       </w:r>
     </w:p>
+    <w:p/>
     <w:tbl>
       <w:tblPr>
         <w:tblStyle w:val="a"/>
@@ -62,6 +54,46 @@
               <w:right w:w="100" w:type="dxa"/>
             </w:tcMar>
           </w:tcPr>
+          <w:p>
+            <w:pPr>
+              <w:rPr>
+                <w:rFonts w:ascii="Times New Roman" w:eastAsia="Times New Roman" w:hAnsi="Times New Roman" w:cs="Times New Roman"/>
+                <w:color w:val="1D2125"/>
+                <w:sz w:val="26"/>
+                <w:szCs w:val="26"/>
+              </w:rPr>
+            </w:pPr>
+            <w:r>
+              <w:rPr>
+                <w:rFonts w:ascii="Times New Roman" w:eastAsia="Times New Roman" w:hAnsi="Times New Roman" w:cs="Times New Roman"/>
+                <w:b/>
+                <w:color w:val="1D2125"/>
+                <w:sz w:val="26"/>
+                <w:szCs w:val="26"/>
+              </w:rPr>
+              <w:t>Domain</w:t>
+            </w:r>
+            <w:r>
+              <w:rPr>
+                <w:rFonts w:ascii="Times New Roman" w:eastAsia="Times New Roman" w:hAnsi="Times New Roman" w:cs="Times New Roman"/>
+                <w:color w:val="1D2125"/>
+                <w:sz w:val="26"/>
+                <w:szCs w:val="26"/>
+              </w:rPr>
+              <w:t xml:space="preserve"> - Human Activity Recognition from videos</w:t>
+            </w:r>
+          </w:p>
+          <w:p>
+            <w:pPr>
+              <w:rPr>
+                <w:rFonts w:ascii="Times New Roman" w:eastAsia="Times New Roman" w:hAnsi="Times New Roman" w:cs="Times New Roman"/>
+                <w:b/>
+                <w:color w:val="1D2125"/>
+                <w:sz w:val="24"/>
+                <w:szCs w:val="24"/>
+              </w:rPr>
+            </w:pPr>
+          </w:p>
           <w:p>
             <w:pPr>
               <w:rPr>
@@ -735,6 +767,30 @@
           </w:p>
         </w:tc>
       </w:tr>
+    </w:tbl>
+    <w:p>
+      <w:r>
+        <w:br w:type="page"/>
+      </w:r>
+    </w:p>
+    <w:tbl>
+      <w:tblPr>
+        <w:tblStyle w:val="a"/>
+        <w:tblW w:w="9025" w:type="dxa"/>
+        <w:tblBorders>
+          <w:top w:val="nil"/>
+          <w:left w:val="nil"/>
+          <w:bottom w:val="nil"/>
+          <w:right w:val="nil"/>
+          <w:insideH w:val="nil"/>
+          <w:insideV w:val="nil"/>
+        </w:tblBorders>
+        <w:tblLayout w:type="fixed"/>
+        <w:tblLook w:val="0600" w:firstRow="0" w:lastRow="0" w:firstColumn="0" w:lastColumn="0" w:noHBand="1" w:noVBand="1"/>
+      </w:tblPr>
+      <w:tblGrid>
+        <w:gridCol w:w="9025"/>
+      </w:tblGrid>
       <w:tr>
         <w:trPr>
           <w:trHeight w:val="515"/>
@@ -756,35 +812,6 @@
               <w:right w:w="100" w:type="dxa"/>
             </w:tcMar>
           </w:tcPr>
-          <w:p>
-            <w:pPr>
-              <w:rPr>
-                <w:rFonts w:ascii="Times New Roman" w:eastAsia="Times New Roman" w:hAnsi="Times New Roman" w:cs="Times New Roman"/>
-                <w:color w:val="1D2125"/>
-                <w:sz w:val="26"/>
-                <w:szCs w:val="26"/>
-              </w:rPr>
-            </w:pPr>
-            <w:r>
-              <w:rPr>
-                <w:rFonts w:ascii="Times New Roman" w:eastAsia="Times New Roman" w:hAnsi="Times New Roman" w:cs="Times New Roman"/>
-                <w:b/>
-                <w:color w:val="1D2125"/>
-                <w:sz w:val="26"/>
-                <w:szCs w:val="26"/>
-              </w:rPr>
-              <w:t>Domain</w:t>
-            </w:r>
-            <w:r>
-              <w:rPr>
-                <w:rFonts w:ascii="Times New Roman" w:eastAsia="Times New Roman" w:hAnsi="Times New Roman" w:cs="Times New Roman"/>
-                <w:color w:val="1D2125"/>
-                <w:sz w:val="26"/>
-                <w:szCs w:val="26"/>
-              </w:rPr>
-              <w:t xml:space="preserve"> - Human Activity Recognition from videos</w:t>
-            </w:r>
-          </w:p>
           <w:p>
             <w:pPr>
               <w:rPr>
@@ -1295,19 +1322,8 @@
                 <w:sz w:val="24"/>
                 <w:szCs w:val="24"/>
               </w:rPr>
-              <w:t xml:space="preserve">Jessica </w:t>
-            </w:r>
-            <w:proofErr w:type="spellStart"/>
-            <w:r>
-              <w:rPr>
-                <w:rFonts w:ascii="Times New Roman" w:eastAsia="Times New Roman" w:hAnsi="Times New Roman" w:cs="Times New Roman"/>
-                <w:color w:val="1D2125"/>
-                <w:sz w:val="24"/>
-                <w:szCs w:val="24"/>
-              </w:rPr>
-              <w:t>Beltrán</w:t>
-            </w:r>
-            <w:proofErr w:type="spellEnd"/>
+              <w:t>Jessica Beltrán</w:t>
+            </w:r>
             <w:r>
               <w:rPr>
                 <w:rFonts w:ascii="Times New Roman" w:eastAsia="Times New Roman" w:hAnsi="Times New Roman" w:cs="Times New Roman"/>
@@ -1493,7 +1509,6 @@
                 <w:sz w:val="24"/>
                 <w:szCs w:val="24"/>
               </w:rPr>
-              <w:lastRenderedPageBreak/>
               <w:t>Year of publication</w:t>
             </w:r>
           </w:p>
@@ -1886,7 +1901,17 @@
                 <w:sz w:val="24"/>
                 <w:szCs w:val="24"/>
               </w:rPr>
-              <w:t xml:space="preserve"> Layers: Capture temporal dependencies both forward and backward in sequences using 234 neurons with a dropout rate of 0.3 to reduce overfitting.</w:t>
+              <w:t xml:space="preserve"> Layers: Capture </w:t>
+            </w:r>
+            <w:r>
+              <w:rPr>
+                <w:rFonts w:ascii="Times New Roman" w:eastAsia="Times New Roman" w:hAnsi="Times New Roman" w:cs="Times New Roman"/>
+                <w:color w:val="1D2125"/>
+                <w:sz w:val="24"/>
+                <w:szCs w:val="24"/>
+              </w:rPr>
+              <w:lastRenderedPageBreak/>
+              <w:t>temporal dependencies both forward and backward in sequences using 234 neurons with a dropout rate of 0.3 to reduce overfitting.</w:t>
             </w:r>
           </w:p>
           <w:p>
@@ -1970,17 +1995,7 @@
                 <w:sz w:val="24"/>
                 <w:szCs w:val="24"/>
               </w:rPr>
-              <w:t xml:space="preserve">Unique Features: The architecture incorporates CTC modules for intermediate predictions and </w:t>
-            </w:r>
-            <w:r>
-              <w:rPr>
-                <w:rFonts w:ascii="Times New Roman" w:eastAsia="Times New Roman" w:hAnsi="Times New Roman" w:cs="Times New Roman"/>
-                <w:color w:val="1D2125"/>
-                <w:sz w:val="24"/>
-                <w:szCs w:val="24"/>
-              </w:rPr>
-              <w:lastRenderedPageBreak/>
-              <w:t>offers a variation with transformer-based multi-headed attention, enhancing temporal context understanding.</w:t>
+              <w:t>Unique Features: The architecture incorporates CTC modules for intermediate predictions and offers a variation with transformer-based multi-headed attention, enhancing temporal context understanding.</w:t>
             </w:r>
           </w:p>
         </w:tc>
@@ -2054,7 +2069,18 @@
                 <w:szCs w:val="24"/>
                 <w:lang w:val="en-IN"/>
               </w:rPr>
-              <w:t xml:space="preserve">The model consists of two ConvLSTM layers that capture temporal dependencies across sequences of frames, enabling the network to process both spatial and temporal features. The architecture uses tanh activation functions for updating memory cells and sigmoid activations in the input, forget, and output gates to control the flow of information through the recurrent layers. A </w:t>
+              <w:t xml:space="preserve">The model consists of two ConvLSTM layers that capture temporal dependencies across sequences of frames, enabling the </w:t>
+            </w:r>
+            <w:r>
+              <w:rPr>
+                <w:rFonts w:ascii="Times New Roman" w:eastAsia="Times New Roman" w:hAnsi="Times New Roman" w:cs="Times New Roman"/>
+                <w:color w:val="1D2125"/>
+                <w:sz w:val="24"/>
+                <w:szCs w:val="24"/>
+                <w:lang w:val="en-IN"/>
+              </w:rPr>
+              <w:lastRenderedPageBreak/>
+              <w:t xml:space="preserve">network to process both spatial and temporal features. The architecture uses tanh activation functions for updating memory cells and sigmoid activations in the input, forget, and output gates to control the flow of information through the recurrent layers. A </w:t>
             </w:r>
             <w:proofErr w:type="spellStart"/>
             <w:r>
@@ -2136,18 +2162,7 @@
                 <w:szCs w:val="24"/>
                 <w:lang w:val="en-IN"/>
               </w:rPr>
-              <w:t xml:space="preserve"> feature of the </w:t>
-            </w:r>
-            <w:r>
-              <w:rPr>
-                <w:rFonts w:ascii="Times New Roman" w:eastAsia="Times New Roman" w:hAnsi="Times New Roman" w:cs="Times New Roman"/>
-                <w:color w:val="1D2125"/>
-                <w:sz w:val="24"/>
-                <w:szCs w:val="24"/>
-                <w:lang w:val="en-IN"/>
-              </w:rPr>
-              <w:lastRenderedPageBreak/>
-              <w:t xml:space="preserve">architecture is its integration of a pre-trained BN-Inception network as a backbone, which extracts spatial features from the video frames. These spatial features are then processed by the ConvLSTM layers to learn temporal relationships. </w:t>
+              <w:t xml:space="preserve"> feature of the architecture is its integration of a pre-trained BN-Inception network as a backbone, which extracts spatial features from the video frames. These spatial features are then processed by the ConvLSTM layers to learn temporal relationships. </w:t>
             </w:r>
             <w:r>
               <w:rPr>
@@ -2401,7 +2416,17 @@
                 <w:sz w:val="24"/>
                 <w:szCs w:val="24"/>
               </w:rPr>
-              <w:t>Video frames are divided into smaller patches, such as 8×88 \times 88×</w:t>
+              <w:t xml:space="preserve">Video frames are divided into smaller patches, </w:t>
+            </w:r>
+            <w:r>
+              <w:rPr>
+                <w:rFonts w:ascii="Times New Roman" w:eastAsia="Times New Roman" w:hAnsi="Times New Roman" w:cs="Times New Roman"/>
+                <w:color w:val="1D2125"/>
+                <w:sz w:val="24"/>
+                <w:szCs w:val="24"/>
+              </w:rPr>
+              <w:lastRenderedPageBreak/>
+              <w:t>such as 8×88 \times 88×</w:t>
             </w:r>
             <w:proofErr w:type="gramStart"/>
             <w:r>
@@ -2446,17 +2471,7 @@
                 <w:sz w:val="24"/>
                 <w:szCs w:val="24"/>
               </w:rPr>
-              <w:t xml:space="preserve">A self-attention mechanism processes these vectors to learn the relationships between different patches, </w:t>
-            </w:r>
-            <w:r>
-              <w:rPr>
-                <w:rFonts w:ascii="Times New Roman" w:eastAsia="Times New Roman" w:hAnsi="Times New Roman" w:cs="Times New Roman"/>
-                <w:color w:val="1D2125"/>
-                <w:sz w:val="24"/>
-                <w:szCs w:val="24"/>
-              </w:rPr>
-              <w:lastRenderedPageBreak/>
-              <w:t>effectively capturing spatial features.</w:t>
+              <w:t>A self-attention mechanism processes these vectors to learn the relationships between different patches, effectively capturing spatial features.</w:t>
             </w:r>
           </w:p>
           <w:p>
@@ -2571,7 +2586,17 @@
                 <w:sz w:val="24"/>
                 <w:szCs w:val="24"/>
               </w:rPr>
-              <w:t>, making it ideal for resource-constrained environments.</w:t>
+              <w:t xml:space="preserve">, making it ideal for resource-constrained </w:t>
+            </w:r>
+            <w:r>
+              <w:rPr>
+                <w:rFonts w:ascii="Times New Roman" w:eastAsia="Times New Roman" w:hAnsi="Times New Roman" w:cs="Times New Roman"/>
+                <w:color w:val="1D2125"/>
+                <w:sz w:val="24"/>
+                <w:szCs w:val="24"/>
+              </w:rPr>
+              <w:lastRenderedPageBreak/>
+              <w:t>environments.</w:t>
             </w:r>
           </w:p>
           <w:p>
@@ -2659,17 +2684,7 @@
                 <w:sz w:val="24"/>
                 <w:szCs w:val="24"/>
               </w:rPr>
-              <w:t xml:space="preserve">Purpose: This component replaces traditional </w:t>
-            </w:r>
-            <w:r>
-              <w:rPr>
-                <w:rFonts w:ascii="Times New Roman" w:eastAsia="Times New Roman" w:hAnsi="Times New Roman" w:cs="Times New Roman"/>
-                <w:color w:val="1D2125"/>
-                <w:sz w:val="24"/>
-                <w:szCs w:val="24"/>
-              </w:rPr>
-              <w:lastRenderedPageBreak/>
-              <w:t>Recurrent Neural Networks (RNNs) to model temporal dependencies in video data.</w:t>
+              <w:t>Purpose: This component replaces traditional Recurrent Neural Networks (RNNs) to model temporal dependencies in video data.</w:t>
             </w:r>
           </w:p>
           <w:p>
@@ -2764,7 +2779,17 @@
                 <w:sz w:val="24"/>
                 <w:szCs w:val="24"/>
               </w:rPr>
-              <w:t>Unlike RNNs, which process sequences step-by-step, the Transformer encoder can parallelize computations, greatly improving efficiency.</w:t>
+              <w:t xml:space="preserve">Unlike RNNs, which process sequences step-by-step, the </w:t>
+            </w:r>
+            <w:r>
+              <w:rPr>
+                <w:rFonts w:ascii="Times New Roman" w:eastAsia="Times New Roman" w:hAnsi="Times New Roman" w:cs="Times New Roman"/>
+                <w:color w:val="1D2125"/>
+                <w:sz w:val="24"/>
+                <w:szCs w:val="24"/>
+              </w:rPr>
+              <w:lastRenderedPageBreak/>
+              <w:t>Transformer encoder can parallelize computations, greatly improving efficiency.</w:t>
             </w:r>
           </w:p>
           <w:p>
@@ -2814,17 +2839,7 @@
                 <w:sz w:val="24"/>
                 <w:szCs w:val="24"/>
               </w:rPr>
-              <w:t xml:space="preserve">It avoids the bottleneck associated with RNNs, making it faster and more scalable for long </w:t>
-            </w:r>
-            <w:r>
-              <w:rPr>
-                <w:rFonts w:ascii="Times New Roman" w:eastAsia="Times New Roman" w:hAnsi="Times New Roman" w:cs="Times New Roman"/>
-                <w:color w:val="1D2125"/>
-                <w:sz w:val="24"/>
-                <w:szCs w:val="24"/>
-              </w:rPr>
-              <w:lastRenderedPageBreak/>
-              <w:t>sequences.</w:t>
+              <w:t>It avoids the bottleneck associated with RNNs, making it faster and more scalable for long sequences.</w:t>
             </w:r>
           </w:p>
           <w:p>
@@ -3556,229 +3571,228 @@
                 <w:szCs w:val="24"/>
                 <w:lang w:val="en-IN"/>
               </w:rPr>
+              <w:t xml:space="preserve">The network is designed to excel in human action recognition by addressing the critical need to </w:t>
+            </w:r>
+            <w:r>
+              <w:rPr>
+                <w:rFonts w:ascii="Times New Roman" w:eastAsia="Times New Roman" w:hAnsi="Times New Roman" w:cs="Times New Roman"/>
+                <w:color w:val="1D2125"/>
+                <w:sz w:val="24"/>
+                <w:szCs w:val="24"/>
+                <w:lang w:val="en-IN"/>
+              </w:rPr>
+              <w:t>analyse</w:t>
+            </w:r>
+            <w:r>
+              <w:rPr>
+                <w:rFonts w:ascii="Times New Roman" w:eastAsia="Times New Roman" w:hAnsi="Times New Roman" w:cs="Times New Roman"/>
+                <w:color w:val="1D2125"/>
+                <w:sz w:val="24"/>
+                <w:szCs w:val="24"/>
+                <w:lang w:val="en-IN"/>
+              </w:rPr>
+              <w:t xml:space="preserve"> both spatial and temporal aspects of video data. </w:t>
+            </w:r>
+          </w:p>
+          <w:p>
+            <w:pPr>
+              <w:widowControl w:val="0"/>
+              <w:pBdr>
+                <w:top w:val="nil"/>
+                <w:left w:val="nil"/>
+                <w:bottom w:val="nil"/>
+                <w:right w:val="nil"/>
+                <w:between w:val="nil"/>
+              </w:pBdr>
+              <w:spacing w:line="240" w:lineRule="auto"/>
+              <w:rPr>
+                <w:rFonts w:ascii="Times New Roman" w:eastAsia="Times New Roman" w:hAnsi="Times New Roman" w:cs="Times New Roman"/>
+                <w:color w:val="1D2125"/>
+                <w:sz w:val="24"/>
+                <w:szCs w:val="24"/>
+                <w:lang w:val="en-IN"/>
+              </w:rPr>
+            </w:pPr>
+            <w:r>
+              <w:rPr>
+                <w:rFonts w:ascii="Times New Roman" w:eastAsia="Times New Roman" w:hAnsi="Times New Roman" w:cs="Times New Roman"/>
+                <w:color w:val="1D2125"/>
+                <w:sz w:val="24"/>
+                <w:szCs w:val="24"/>
+                <w:lang w:val="en-IN"/>
+              </w:rPr>
+              <w:t xml:space="preserve">It achieves this by integrating spatial feature extraction and temporal </w:t>
+            </w:r>
+            <w:r>
+              <w:rPr>
+                <w:rFonts w:ascii="Times New Roman" w:eastAsia="Times New Roman" w:hAnsi="Times New Roman" w:cs="Times New Roman"/>
+                <w:color w:val="1D2125"/>
+                <w:sz w:val="24"/>
+                <w:szCs w:val="24"/>
+                <w:lang w:val="en-IN"/>
+              </w:rPr>
+              <w:t>modelling</w:t>
+            </w:r>
+            <w:r>
+              <w:rPr>
+                <w:rFonts w:ascii="Times New Roman" w:eastAsia="Times New Roman" w:hAnsi="Times New Roman" w:cs="Times New Roman"/>
+                <w:color w:val="1D2125"/>
+                <w:sz w:val="24"/>
+                <w:szCs w:val="24"/>
+                <w:lang w:val="en-IN"/>
+              </w:rPr>
+              <w:t xml:space="preserve"> into a unified framework. </w:t>
+            </w:r>
+          </w:p>
+          <w:p>
+            <w:pPr>
+              <w:widowControl w:val="0"/>
+              <w:pBdr>
+                <w:top w:val="nil"/>
+                <w:left w:val="nil"/>
+                <w:bottom w:val="nil"/>
+                <w:right w:val="nil"/>
+                <w:between w:val="nil"/>
+              </w:pBdr>
+              <w:spacing w:line="240" w:lineRule="auto"/>
+              <w:rPr>
+                <w:rFonts w:ascii="Times New Roman" w:eastAsia="Times New Roman" w:hAnsi="Times New Roman" w:cs="Times New Roman"/>
+                <w:color w:val="1D2125"/>
+                <w:sz w:val="24"/>
+                <w:szCs w:val="24"/>
+                <w:lang w:val="en-IN"/>
+              </w:rPr>
+            </w:pPr>
+          </w:p>
+          <w:p>
+            <w:pPr>
+              <w:widowControl w:val="0"/>
+              <w:pBdr>
+                <w:top w:val="nil"/>
+                <w:left w:val="nil"/>
+                <w:bottom w:val="nil"/>
+                <w:right w:val="nil"/>
+                <w:between w:val="nil"/>
+              </w:pBdr>
+              <w:spacing w:line="240" w:lineRule="auto"/>
+              <w:rPr>
+                <w:rFonts w:ascii="Times New Roman" w:eastAsia="Times New Roman" w:hAnsi="Times New Roman" w:cs="Times New Roman"/>
+                <w:color w:val="1D2125"/>
+                <w:sz w:val="24"/>
+                <w:szCs w:val="24"/>
+                <w:lang w:val="en-IN"/>
+              </w:rPr>
+            </w:pPr>
+            <w:r>
+              <w:rPr>
+                <w:rFonts w:ascii="Times New Roman" w:eastAsia="Times New Roman" w:hAnsi="Times New Roman" w:cs="Times New Roman"/>
+                <w:color w:val="1D2125"/>
+                <w:sz w:val="24"/>
+                <w:szCs w:val="24"/>
+                <w:lang w:val="en-IN"/>
+              </w:rPr>
+              <w:t xml:space="preserve">Spatial features, such as static object shapes and scene layouts, are captured using the pre-trained BN-Inception network, which processes individual video frames. Temporal dependencies, such as the sequence and flow of actions, are </w:t>
+            </w:r>
+            <w:r>
+              <w:rPr>
+                <w:rFonts w:ascii="Times New Roman" w:eastAsia="Times New Roman" w:hAnsi="Times New Roman" w:cs="Times New Roman"/>
+                <w:color w:val="1D2125"/>
+                <w:sz w:val="24"/>
+                <w:szCs w:val="24"/>
+                <w:lang w:val="en-IN"/>
+              </w:rPr>
+              <w:t>modelled</w:t>
+            </w:r>
+            <w:r>
+              <w:rPr>
+                <w:rFonts w:ascii="Times New Roman" w:eastAsia="Times New Roman" w:hAnsi="Times New Roman" w:cs="Times New Roman"/>
+                <w:color w:val="1D2125"/>
+                <w:sz w:val="24"/>
+                <w:szCs w:val="24"/>
+                <w:lang w:val="en-IN"/>
+              </w:rPr>
+              <w:t xml:space="preserve"> through ConvLSTM layers, which </w:t>
+            </w:r>
+            <w:r>
+              <w:rPr>
+                <w:rFonts w:ascii="Times New Roman" w:eastAsia="Times New Roman" w:hAnsi="Times New Roman" w:cs="Times New Roman"/>
+                <w:color w:val="1D2125"/>
+                <w:sz w:val="24"/>
+                <w:szCs w:val="24"/>
+                <w:lang w:val="en-IN"/>
+              </w:rPr>
+              <w:t>analyse</w:t>
+            </w:r>
+            <w:r>
+              <w:rPr>
+                <w:rFonts w:ascii="Times New Roman" w:eastAsia="Times New Roman" w:hAnsi="Times New Roman" w:cs="Times New Roman"/>
+                <w:color w:val="1D2125"/>
+                <w:sz w:val="24"/>
+                <w:szCs w:val="24"/>
+                <w:lang w:val="en-IN"/>
+              </w:rPr>
+              <w:t xml:space="preserve"> the relationships between consecutive frames. This combination enables the network to understand not just what objects or scenes are present in a video but also how they change over time, which is essential for recognizing dynamic actions.</w:t>
+            </w:r>
+          </w:p>
+          <w:p>
+            <w:pPr>
+              <w:widowControl w:val="0"/>
+              <w:pBdr>
+                <w:top w:val="nil"/>
+                <w:left w:val="nil"/>
+                <w:bottom w:val="nil"/>
+                <w:right w:val="nil"/>
+                <w:between w:val="nil"/>
+              </w:pBdr>
+              <w:spacing w:line="240" w:lineRule="auto"/>
+              <w:rPr>
+                <w:rFonts w:ascii="Times New Roman" w:eastAsia="Times New Roman" w:hAnsi="Times New Roman" w:cs="Times New Roman"/>
+                <w:color w:val="1D2125"/>
+                <w:sz w:val="24"/>
+                <w:szCs w:val="24"/>
+                <w:lang w:val="en-IN"/>
+              </w:rPr>
+            </w:pPr>
+          </w:p>
+          <w:p>
+            <w:pPr>
+              <w:widowControl w:val="0"/>
+              <w:pBdr>
+                <w:top w:val="nil"/>
+                <w:left w:val="nil"/>
+                <w:bottom w:val="nil"/>
+                <w:right w:val="nil"/>
+                <w:between w:val="nil"/>
+              </w:pBdr>
+              <w:spacing w:line="240" w:lineRule="auto"/>
+              <w:rPr>
+                <w:rFonts w:ascii="Times New Roman" w:eastAsia="Times New Roman" w:hAnsi="Times New Roman" w:cs="Times New Roman"/>
+                <w:color w:val="1D2125"/>
+                <w:sz w:val="24"/>
+                <w:szCs w:val="24"/>
+                <w:lang w:val="en-IN"/>
+              </w:rPr>
+            </w:pPr>
+            <w:r>
+              <w:rPr>
+                <w:rFonts w:ascii="Times New Roman" w:eastAsia="Times New Roman" w:hAnsi="Times New Roman" w:cs="Times New Roman"/>
+                <w:color w:val="1D2125"/>
+                <w:sz w:val="24"/>
+                <w:szCs w:val="24"/>
+                <w:lang w:val="en-IN"/>
+              </w:rPr>
+              <w:t xml:space="preserve">The network’s ability to process RGB frames, optical flow, and RGB differences ensures that it </w:t>
+            </w:r>
+            <w:r>
+              <w:rPr>
+                <w:rFonts w:ascii="Times New Roman" w:eastAsia="Times New Roman" w:hAnsi="Times New Roman" w:cs="Times New Roman"/>
+                <w:color w:val="1D2125"/>
+                <w:sz w:val="24"/>
+                <w:szCs w:val="24"/>
+                <w:lang w:val="en-IN"/>
+              </w:rPr>
               <w:lastRenderedPageBreak/>
-              <w:t xml:space="preserve">The network is designed to excel in human action recognition by addressing the critical need to </w:t>
-            </w:r>
-            <w:r>
-              <w:rPr>
-                <w:rFonts w:ascii="Times New Roman" w:eastAsia="Times New Roman" w:hAnsi="Times New Roman" w:cs="Times New Roman"/>
-                <w:color w:val="1D2125"/>
-                <w:sz w:val="24"/>
-                <w:szCs w:val="24"/>
-                <w:lang w:val="en-IN"/>
-              </w:rPr>
-              <w:t>analyse</w:t>
-            </w:r>
-            <w:r>
-              <w:rPr>
-                <w:rFonts w:ascii="Times New Roman" w:eastAsia="Times New Roman" w:hAnsi="Times New Roman" w:cs="Times New Roman"/>
-                <w:color w:val="1D2125"/>
-                <w:sz w:val="24"/>
-                <w:szCs w:val="24"/>
-                <w:lang w:val="en-IN"/>
-              </w:rPr>
-              <w:t xml:space="preserve"> both spatial and temporal aspects of video data. </w:t>
-            </w:r>
-          </w:p>
-          <w:p>
-            <w:pPr>
-              <w:widowControl w:val="0"/>
-              <w:pBdr>
-                <w:top w:val="nil"/>
-                <w:left w:val="nil"/>
-                <w:bottom w:val="nil"/>
-                <w:right w:val="nil"/>
-                <w:between w:val="nil"/>
-              </w:pBdr>
-              <w:spacing w:line="240" w:lineRule="auto"/>
-              <w:rPr>
-                <w:rFonts w:ascii="Times New Roman" w:eastAsia="Times New Roman" w:hAnsi="Times New Roman" w:cs="Times New Roman"/>
-                <w:color w:val="1D2125"/>
-                <w:sz w:val="24"/>
-                <w:szCs w:val="24"/>
-                <w:lang w:val="en-IN"/>
-              </w:rPr>
-            </w:pPr>
-            <w:r>
-              <w:rPr>
-                <w:rFonts w:ascii="Times New Roman" w:eastAsia="Times New Roman" w:hAnsi="Times New Roman" w:cs="Times New Roman"/>
-                <w:color w:val="1D2125"/>
-                <w:sz w:val="24"/>
-                <w:szCs w:val="24"/>
-                <w:lang w:val="en-IN"/>
-              </w:rPr>
-              <w:t xml:space="preserve">It achieves this by integrating spatial feature extraction and temporal </w:t>
-            </w:r>
-            <w:r>
-              <w:rPr>
-                <w:rFonts w:ascii="Times New Roman" w:eastAsia="Times New Roman" w:hAnsi="Times New Roman" w:cs="Times New Roman"/>
-                <w:color w:val="1D2125"/>
-                <w:sz w:val="24"/>
-                <w:szCs w:val="24"/>
-                <w:lang w:val="en-IN"/>
-              </w:rPr>
-              <w:t>modelling</w:t>
-            </w:r>
-            <w:r>
-              <w:rPr>
-                <w:rFonts w:ascii="Times New Roman" w:eastAsia="Times New Roman" w:hAnsi="Times New Roman" w:cs="Times New Roman"/>
-                <w:color w:val="1D2125"/>
-                <w:sz w:val="24"/>
-                <w:szCs w:val="24"/>
-                <w:lang w:val="en-IN"/>
-              </w:rPr>
-              <w:t xml:space="preserve"> into a unified framework. </w:t>
-            </w:r>
-          </w:p>
-          <w:p>
-            <w:pPr>
-              <w:widowControl w:val="0"/>
-              <w:pBdr>
-                <w:top w:val="nil"/>
-                <w:left w:val="nil"/>
-                <w:bottom w:val="nil"/>
-                <w:right w:val="nil"/>
-                <w:between w:val="nil"/>
-              </w:pBdr>
-              <w:spacing w:line="240" w:lineRule="auto"/>
-              <w:rPr>
-                <w:rFonts w:ascii="Times New Roman" w:eastAsia="Times New Roman" w:hAnsi="Times New Roman" w:cs="Times New Roman"/>
-                <w:color w:val="1D2125"/>
-                <w:sz w:val="24"/>
-                <w:szCs w:val="24"/>
-                <w:lang w:val="en-IN"/>
-              </w:rPr>
-            </w:pPr>
-          </w:p>
-          <w:p>
-            <w:pPr>
-              <w:widowControl w:val="0"/>
-              <w:pBdr>
-                <w:top w:val="nil"/>
-                <w:left w:val="nil"/>
-                <w:bottom w:val="nil"/>
-                <w:right w:val="nil"/>
-                <w:between w:val="nil"/>
-              </w:pBdr>
-              <w:spacing w:line="240" w:lineRule="auto"/>
-              <w:rPr>
-                <w:rFonts w:ascii="Times New Roman" w:eastAsia="Times New Roman" w:hAnsi="Times New Roman" w:cs="Times New Roman"/>
-                <w:color w:val="1D2125"/>
-                <w:sz w:val="24"/>
-                <w:szCs w:val="24"/>
-                <w:lang w:val="en-IN"/>
-              </w:rPr>
-            </w:pPr>
-            <w:r>
-              <w:rPr>
-                <w:rFonts w:ascii="Times New Roman" w:eastAsia="Times New Roman" w:hAnsi="Times New Roman" w:cs="Times New Roman"/>
-                <w:color w:val="1D2125"/>
-                <w:sz w:val="24"/>
-                <w:szCs w:val="24"/>
-                <w:lang w:val="en-IN"/>
-              </w:rPr>
-              <w:t xml:space="preserve">Spatial features, such as static object shapes and scene layouts, are captured using the pre-trained BN-Inception network, which processes individual video frames. Temporal dependencies, such as the sequence and flow of actions, are </w:t>
-            </w:r>
-            <w:r>
-              <w:rPr>
-                <w:rFonts w:ascii="Times New Roman" w:eastAsia="Times New Roman" w:hAnsi="Times New Roman" w:cs="Times New Roman"/>
-                <w:color w:val="1D2125"/>
-                <w:sz w:val="24"/>
-                <w:szCs w:val="24"/>
-                <w:lang w:val="en-IN"/>
-              </w:rPr>
-              <w:t>modelled</w:t>
-            </w:r>
-            <w:r>
-              <w:rPr>
-                <w:rFonts w:ascii="Times New Roman" w:eastAsia="Times New Roman" w:hAnsi="Times New Roman" w:cs="Times New Roman"/>
-                <w:color w:val="1D2125"/>
-                <w:sz w:val="24"/>
-                <w:szCs w:val="24"/>
-                <w:lang w:val="en-IN"/>
-              </w:rPr>
-              <w:t xml:space="preserve"> through ConvLSTM layers, which </w:t>
-            </w:r>
-            <w:r>
-              <w:rPr>
-                <w:rFonts w:ascii="Times New Roman" w:eastAsia="Times New Roman" w:hAnsi="Times New Roman" w:cs="Times New Roman"/>
-                <w:color w:val="1D2125"/>
-                <w:sz w:val="24"/>
-                <w:szCs w:val="24"/>
-                <w:lang w:val="en-IN"/>
-              </w:rPr>
-              <w:t>analyse</w:t>
-            </w:r>
-            <w:r>
-              <w:rPr>
-                <w:rFonts w:ascii="Times New Roman" w:eastAsia="Times New Roman" w:hAnsi="Times New Roman" w:cs="Times New Roman"/>
-                <w:color w:val="1D2125"/>
-                <w:sz w:val="24"/>
-                <w:szCs w:val="24"/>
-                <w:lang w:val="en-IN"/>
-              </w:rPr>
-              <w:t xml:space="preserve"> the relationships between consecutive frames. This </w:t>
-            </w:r>
-            <w:r>
-              <w:rPr>
-                <w:rFonts w:ascii="Times New Roman" w:eastAsia="Times New Roman" w:hAnsi="Times New Roman" w:cs="Times New Roman"/>
-                <w:color w:val="1D2125"/>
-                <w:sz w:val="24"/>
-                <w:szCs w:val="24"/>
-                <w:lang w:val="en-IN"/>
-              </w:rPr>
-              <w:lastRenderedPageBreak/>
-              <w:t>combination enables the network to understand not just what objects or scenes are present in a video but also how they change over time, which is essential for recognizing dynamic actions.</w:t>
-            </w:r>
-          </w:p>
-          <w:p>
-            <w:pPr>
-              <w:widowControl w:val="0"/>
-              <w:pBdr>
-                <w:top w:val="nil"/>
-                <w:left w:val="nil"/>
-                <w:bottom w:val="nil"/>
-                <w:right w:val="nil"/>
-                <w:between w:val="nil"/>
-              </w:pBdr>
-              <w:spacing w:line="240" w:lineRule="auto"/>
-              <w:rPr>
-                <w:rFonts w:ascii="Times New Roman" w:eastAsia="Times New Roman" w:hAnsi="Times New Roman" w:cs="Times New Roman"/>
-                <w:color w:val="1D2125"/>
-                <w:sz w:val="24"/>
-                <w:szCs w:val="24"/>
-                <w:lang w:val="en-IN"/>
-              </w:rPr>
-            </w:pPr>
-          </w:p>
-          <w:p>
-            <w:pPr>
-              <w:widowControl w:val="0"/>
-              <w:pBdr>
-                <w:top w:val="nil"/>
-                <w:left w:val="nil"/>
-                <w:bottom w:val="nil"/>
-                <w:right w:val="nil"/>
-                <w:between w:val="nil"/>
-              </w:pBdr>
-              <w:spacing w:line="240" w:lineRule="auto"/>
-              <w:rPr>
-                <w:rFonts w:ascii="Times New Roman" w:eastAsia="Times New Roman" w:hAnsi="Times New Roman" w:cs="Times New Roman"/>
-                <w:color w:val="1D2125"/>
-                <w:sz w:val="24"/>
-                <w:szCs w:val="24"/>
-                <w:lang w:val="en-IN"/>
-              </w:rPr>
-            </w:pPr>
-            <w:r>
-              <w:rPr>
-                <w:rFonts w:ascii="Times New Roman" w:eastAsia="Times New Roman" w:hAnsi="Times New Roman" w:cs="Times New Roman"/>
-                <w:color w:val="1D2125"/>
-                <w:sz w:val="24"/>
-                <w:szCs w:val="24"/>
-                <w:lang w:val="en-IN"/>
-              </w:rPr>
-              <w:t>The network’s ability to process RGB frames, optical flow, and RGB differences ensures that it captures both static and motion-related features, enhancing its understanding of human actions. By leveraging recurrent layers, the network can identify patterns across frames, such as a person lifting an object or jumping, rather than relying on single-frame analysis. This temporal reasoning capability makes the network particularly suited for complex tasks where actions unfold over time.</w:t>
+              <w:t>captures both static and motion-related features, enhancing its understanding of human actions. By leveraging recurrent layers, the network can identify patterns across frames, such as a person lifting an object or jumping, rather than relying on single-frame analysis. This temporal reasoning capability makes the network particularly suited for complex tasks where actions unfold over time.</w:t>
             </w:r>
           </w:p>
           <w:p>
@@ -4072,7 +4086,6 @@
                 <w:sz w:val="24"/>
                 <w:szCs w:val="24"/>
               </w:rPr>
-              <w:lastRenderedPageBreak/>
               <w:t xml:space="preserve">The </w:t>
             </w:r>
             <w:proofErr w:type="spellStart"/>
@@ -4143,7 +4156,17 @@
                 <w:sz w:val="24"/>
                 <w:szCs w:val="24"/>
               </w:rPr>
-              <w:t>This approach significantly reduces the computational cost compared to traditional CNN-RNN models while maintaining or improving accuracy.</w:t>
+              <w:t xml:space="preserve">This approach significantly </w:t>
+            </w:r>
+            <w:r>
+              <w:rPr>
+                <w:rFonts w:ascii="Times New Roman" w:eastAsia="Times New Roman" w:hAnsi="Times New Roman" w:cs="Times New Roman"/>
+                <w:color w:val="1D2125"/>
+                <w:sz w:val="24"/>
+                <w:szCs w:val="24"/>
+              </w:rPr>
+              <w:lastRenderedPageBreak/>
+              <w:t>reduces the computational cost compared to traditional CNN-RNN models while maintaining or improving accuracy.</w:t>
             </w:r>
           </w:p>
           <w:p>
@@ -4198,6 +4221,7 @@
                 <w:sz w:val="24"/>
                 <w:szCs w:val="24"/>
               </w:rPr>
+              <w:lastRenderedPageBreak/>
               <w:t>Training procedures</w:t>
             </w:r>
           </w:p>
@@ -4238,26 +4262,55 @@
                 <w:sz w:val="24"/>
                 <w:szCs w:val="24"/>
               </w:rPr>
-              <w:t xml:space="preserve">Data </w:t>
-            </w:r>
-            <w:r>
-              <w:rPr>
-                <w:rFonts w:ascii="Times New Roman" w:eastAsia="Times New Roman" w:hAnsi="Times New Roman" w:cs="Times New Roman"/>
-                <w:color w:val="1D2125"/>
-                <w:sz w:val="24"/>
-                <w:szCs w:val="24"/>
-              </w:rPr>
-              <w:t>Pre-processing</w:t>
-            </w:r>
-            <w:r>
-              <w:rPr>
-                <w:rFonts w:ascii="Times New Roman" w:eastAsia="Times New Roman" w:hAnsi="Times New Roman" w:cs="Times New Roman"/>
-                <w:color w:val="1D2125"/>
-                <w:sz w:val="24"/>
-                <w:szCs w:val="24"/>
-              </w:rPr>
-              <w:t xml:space="preserve">: The raw sensor data is normalized to the </w:t>
-            </w:r>
+              <w:t>Data Pre-processing: The raw sensor data is normalized to the range [-1, 1], and timestamps are synchronized using Unix epochs to align multimodal inputs.</w:t>
+            </w:r>
+          </w:p>
+          <w:p>
+            <w:pPr>
+              <w:widowControl w:val="0"/>
+              <w:pBdr>
+                <w:top w:val="nil"/>
+                <w:left w:val="nil"/>
+                <w:bottom w:val="nil"/>
+                <w:right w:val="nil"/>
+                <w:between w:val="nil"/>
+              </w:pBdr>
+              <w:spacing w:line="240" w:lineRule="auto"/>
+              <w:rPr>
+                <w:rFonts w:ascii="Times New Roman" w:eastAsia="Times New Roman" w:hAnsi="Times New Roman" w:cs="Times New Roman"/>
+                <w:color w:val="1D2125"/>
+                <w:sz w:val="24"/>
+                <w:szCs w:val="24"/>
+              </w:rPr>
+            </w:pPr>
+            <w:r>
+              <w:rPr>
+                <w:rFonts w:ascii="Times New Roman" w:eastAsia="Times New Roman" w:hAnsi="Times New Roman" w:cs="Times New Roman"/>
+                <w:color w:val="1D2125"/>
+                <w:sz w:val="24"/>
+                <w:szCs w:val="24"/>
+              </w:rPr>
+              <w:t>Optimization Algorithm: Adam optimizer is employed for efficient gradient-based learning. A warmup-based learning rate scheduler helps stabilize training by gradually increasing the learning rate at the start.</w:t>
+            </w:r>
+          </w:p>
+          <w:p>
+            <w:pPr>
+              <w:widowControl w:val="0"/>
+              <w:pBdr>
+                <w:top w:val="nil"/>
+                <w:left w:val="nil"/>
+                <w:bottom w:val="nil"/>
+                <w:right w:val="nil"/>
+                <w:between w:val="nil"/>
+              </w:pBdr>
+              <w:spacing w:line="240" w:lineRule="auto"/>
+              <w:rPr>
+                <w:rFonts w:ascii="Times New Roman" w:eastAsia="Times New Roman" w:hAnsi="Times New Roman" w:cs="Times New Roman"/>
+                <w:color w:val="1D2125"/>
+                <w:sz w:val="24"/>
+                <w:szCs w:val="24"/>
+              </w:rPr>
+            </w:pPr>
             <w:r>
               <w:rPr>
                 <w:rFonts w:ascii="Times New Roman" w:eastAsia="Times New Roman" w:hAnsi="Times New Roman" w:cs="Times New Roman"/>
@@ -4266,62 +4319,6 @@
                 <w:szCs w:val="24"/>
               </w:rPr>
               <w:lastRenderedPageBreak/>
-              <w:t>range [-1, 1], and timestamps are synchronized using Unix epochs to align multimodal inputs.</w:t>
-            </w:r>
-          </w:p>
-          <w:p>
-            <w:pPr>
-              <w:widowControl w:val="0"/>
-              <w:pBdr>
-                <w:top w:val="nil"/>
-                <w:left w:val="nil"/>
-                <w:bottom w:val="nil"/>
-                <w:right w:val="nil"/>
-                <w:between w:val="nil"/>
-              </w:pBdr>
-              <w:spacing w:line="240" w:lineRule="auto"/>
-              <w:rPr>
-                <w:rFonts w:ascii="Times New Roman" w:eastAsia="Times New Roman" w:hAnsi="Times New Roman" w:cs="Times New Roman"/>
-                <w:color w:val="1D2125"/>
-                <w:sz w:val="24"/>
-                <w:szCs w:val="24"/>
-              </w:rPr>
-            </w:pPr>
-            <w:r>
-              <w:rPr>
-                <w:rFonts w:ascii="Times New Roman" w:eastAsia="Times New Roman" w:hAnsi="Times New Roman" w:cs="Times New Roman"/>
-                <w:color w:val="1D2125"/>
-                <w:sz w:val="24"/>
-                <w:szCs w:val="24"/>
-              </w:rPr>
-              <w:t>Optimization Algorithm: Adam optimizer is employed for efficient gradient-based learning. A warmup-based learning rate scheduler helps stabilize training by gradually increasing the learning rate at the start.</w:t>
-            </w:r>
-          </w:p>
-          <w:p>
-            <w:pPr>
-              <w:widowControl w:val="0"/>
-              <w:pBdr>
-                <w:top w:val="nil"/>
-                <w:left w:val="nil"/>
-                <w:bottom w:val="nil"/>
-                <w:right w:val="nil"/>
-                <w:between w:val="nil"/>
-              </w:pBdr>
-              <w:spacing w:line="240" w:lineRule="auto"/>
-              <w:rPr>
-                <w:rFonts w:ascii="Times New Roman" w:eastAsia="Times New Roman" w:hAnsi="Times New Roman" w:cs="Times New Roman"/>
-                <w:color w:val="1D2125"/>
-                <w:sz w:val="24"/>
-                <w:szCs w:val="24"/>
-              </w:rPr>
-            </w:pPr>
-            <w:r>
-              <w:rPr>
-                <w:rFonts w:ascii="Times New Roman" w:eastAsia="Times New Roman" w:hAnsi="Times New Roman" w:cs="Times New Roman"/>
-                <w:color w:val="1D2125"/>
-                <w:sz w:val="24"/>
-                <w:szCs w:val="24"/>
-              </w:rPr>
               <w:t>Hyperparameters: Key parameters include a learning rate of 0.0001, batch size of 32, 200 training epochs, and a weight decay of 0.0001 to prevent overfitting.</w:t>
             </w:r>
           </w:p>
@@ -4457,7 +4454,7 @@
                 <w:sz w:val="24"/>
                 <w:szCs w:val="24"/>
               </w:rPr>
-              <w:t xml:space="preserve">he input data is pre-processed to </w:t>
+              <w:t xml:space="preserve">he input data is pre-processed to include sequences of 10 consecutive video frames. These frames are processed in three forms: RGB frames for capturing spatial details, optical flow to emphasize motion, and RGB differences to highlight changes between frames. These pre-processed features provide the foundation for learning both static </w:t>
             </w:r>
             <w:r>
               <w:rPr>
@@ -4467,7 +4464,7 @@
                 <w:szCs w:val="24"/>
               </w:rPr>
               <w:lastRenderedPageBreak/>
-              <w:t>include sequences of 10 consecutive video frames. These frames are processed in three forms: RGB frames for capturing spatial details, optical flow to emphasize motion, and RGB differences to highlight changes between frames. These pre-processed features provide the foundation for learning both static and dynamic aspects of the input.</w:t>
+              <w:t>and dynamic aspects of the input.</w:t>
             </w:r>
           </w:p>
           <w:p>
@@ -4626,83 +4623,111 @@
                 <w:sz w:val="24"/>
                 <w:szCs w:val="24"/>
               </w:rPr>
+              <w:t>The optimization is performed using Stochastic Gradient Descent (SGD</w:t>
+            </w:r>
+          </w:p>
+          <w:p>
+            <w:pPr>
+              <w:widowControl w:val="0"/>
+              <w:pBdr>
+                <w:top w:val="nil"/>
+                <w:left w:val="nil"/>
+                <w:bottom w:val="nil"/>
+                <w:right w:val="nil"/>
+                <w:between w:val="nil"/>
+              </w:pBdr>
+              <w:spacing w:line="240" w:lineRule="auto"/>
+              <w:rPr>
+                <w:rFonts w:ascii="Times New Roman" w:eastAsia="Times New Roman" w:hAnsi="Times New Roman" w:cs="Times New Roman"/>
+                <w:color w:val="1D2125"/>
+                <w:sz w:val="24"/>
+                <w:szCs w:val="24"/>
+              </w:rPr>
+            </w:pPr>
+          </w:p>
+          <w:p>
+            <w:pPr>
+              <w:widowControl w:val="0"/>
+              <w:pBdr>
+                <w:top w:val="nil"/>
+                <w:left w:val="nil"/>
+                <w:bottom w:val="nil"/>
+                <w:right w:val="nil"/>
+                <w:between w:val="nil"/>
+              </w:pBdr>
+              <w:spacing w:line="240" w:lineRule="auto"/>
+              <w:rPr>
+                <w:rFonts w:ascii="Times New Roman" w:eastAsia="Times New Roman" w:hAnsi="Times New Roman" w:cs="Times New Roman"/>
+                <w:color w:val="1D2125"/>
+                <w:sz w:val="24"/>
+                <w:szCs w:val="24"/>
+              </w:rPr>
+            </w:pPr>
+            <w:r>
+              <w:rPr>
+                <w:rFonts w:ascii="Times New Roman" w:eastAsia="Times New Roman" w:hAnsi="Times New Roman" w:cs="Times New Roman"/>
+                <w:color w:val="1D2125"/>
+                <w:sz w:val="24"/>
+                <w:szCs w:val="24"/>
+              </w:rPr>
+              <w:t>Learning rate:</w:t>
+            </w:r>
+          </w:p>
+          <w:p>
+            <w:pPr>
+              <w:widowControl w:val="0"/>
+              <w:pBdr>
+                <w:top w:val="nil"/>
+                <w:left w:val="nil"/>
+                <w:bottom w:val="nil"/>
+                <w:right w:val="nil"/>
+                <w:between w:val="nil"/>
+              </w:pBdr>
+              <w:spacing w:line="240" w:lineRule="auto"/>
+              <w:rPr>
+                <w:rFonts w:ascii="Times New Roman" w:eastAsia="Times New Roman" w:hAnsi="Times New Roman" w:cs="Times New Roman"/>
+                <w:color w:val="1D2125"/>
+                <w:sz w:val="24"/>
+                <w:szCs w:val="24"/>
+              </w:rPr>
+            </w:pPr>
+            <w:r>
+              <w:rPr>
+                <w:rFonts w:ascii="Times New Roman" w:eastAsia="Times New Roman" w:hAnsi="Times New Roman" w:cs="Times New Roman"/>
+                <w:color w:val="1D2125"/>
+                <w:sz w:val="24"/>
+                <w:szCs w:val="24"/>
+              </w:rPr>
+              <w:t>The ConvLSTM layers, which are trained from scratch, use a higher learning rate of 1e</w:t>
+            </w:r>
+            <w:r>
+              <w:rPr>
+                <w:rFonts w:ascii="Times New Roman" w:eastAsia="Times New Roman" w:hAnsi="Times New Roman" w:cs="Times New Roman"/>
+                <w:color w:val="1D2125"/>
+                <w:sz w:val="24"/>
+                <w:szCs w:val="24"/>
+                <w:vertAlign w:val="superscript"/>
+              </w:rPr>
+              <w:t>-2</w:t>
+            </w:r>
+            <w:r>
+              <w:rPr>
+                <w:rFonts w:ascii="Times New Roman" w:eastAsia="Times New Roman" w:hAnsi="Times New Roman" w:cs="Times New Roman"/>
+                <w:color w:val="1D2125"/>
+                <w:sz w:val="24"/>
+                <w:szCs w:val="24"/>
+              </w:rPr>
+              <w:t xml:space="preserve"> to speed up their optimization. Conversely, the backbone network, which is </w:t>
+            </w:r>
+            <w:r>
+              <w:rPr>
+                <w:rFonts w:ascii="Times New Roman" w:eastAsia="Times New Roman" w:hAnsi="Times New Roman" w:cs="Times New Roman"/>
+                <w:color w:val="1D2125"/>
+                <w:sz w:val="24"/>
+                <w:szCs w:val="24"/>
+              </w:rPr>
               <w:lastRenderedPageBreak/>
-              <w:t>The optimization is performed using Stochastic Gradient Descent (SGD</w:t>
-            </w:r>
-          </w:p>
-          <w:p>
-            <w:pPr>
-              <w:widowControl w:val="0"/>
-              <w:pBdr>
-                <w:top w:val="nil"/>
-                <w:left w:val="nil"/>
-                <w:bottom w:val="nil"/>
-                <w:right w:val="nil"/>
-                <w:between w:val="nil"/>
-              </w:pBdr>
-              <w:spacing w:line="240" w:lineRule="auto"/>
-              <w:rPr>
-                <w:rFonts w:ascii="Times New Roman" w:eastAsia="Times New Roman" w:hAnsi="Times New Roman" w:cs="Times New Roman"/>
-                <w:color w:val="1D2125"/>
-                <w:sz w:val="24"/>
-                <w:szCs w:val="24"/>
-              </w:rPr>
-            </w:pPr>
-          </w:p>
-          <w:p>
-            <w:pPr>
-              <w:widowControl w:val="0"/>
-              <w:pBdr>
-                <w:top w:val="nil"/>
-                <w:left w:val="nil"/>
-                <w:bottom w:val="nil"/>
-                <w:right w:val="nil"/>
-                <w:between w:val="nil"/>
-              </w:pBdr>
-              <w:spacing w:line="240" w:lineRule="auto"/>
-              <w:rPr>
-                <w:rFonts w:ascii="Times New Roman" w:eastAsia="Times New Roman" w:hAnsi="Times New Roman" w:cs="Times New Roman"/>
-                <w:color w:val="1D2125"/>
-                <w:sz w:val="24"/>
-                <w:szCs w:val="24"/>
-              </w:rPr>
-            </w:pPr>
-            <w:r>
-              <w:rPr>
-                <w:rFonts w:ascii="Times New Roman" w:eastAsia="Times New Roman" w:hAnsi="Times New Roman" w:cs="Times New Roman"/>
-                <w:color w:val="1D2125"/>
-                <w:sz w:val="24"/>
-                <w:szCs w:val="24"/>
-              </w:rPr>
-              <w:t>Learning rate:</w:t>
-            </w:r>
-          </w:p>
-          <w:p>
-            <w:pPr>
-              <w:widowControl w:val="0"/>
-              <w:pBdr>
-                <w:top w:val="nil"/>
-                <w:left w:val="nil"/>
-                <w:bottom w:val="nil"/>
-                <w:right w:val="nil"/>
-                <w:between w:val="nil"/>
-              </w:pBdr>
-              <w:spacing w:line="240" w:lineRule="auto"/>
-              <w:rPr>
-                <w:rFonts w:ascii="Times New Roman" w:eastAsia="Times New Roman" w:hAnsi="Times New Roman" w:cs="Times New Roman"/>
-                <w:color w:val="1D2125"/>
-                <w:sz w:val="24"/>
-                <w:szCs w:val="24"/>
-              </w:rPr>
-            </w:pPr>
-            <w:r>
-              <w:rPr>
-                <w:rFonts w:ascii="Times New Roman" w:eastAsia="Times New Roman" w:hAnsi="Times New Roman" w:cs="Times New Roman"/>
-                <w:color w:val="1D2125"/>
-                <w:sz w:val="24"/>
-                <w:szCs w:val="24"/>
-              </w:rPr>
-              <w:t>The ConvLSTM layers, which are trained from scratch, use a higher learning rate of 1e</w:t>
+              <w:t>already pre-trained, is fine-tuned with a lower learning rate ofe</w:t>
             </w:r>
             <w:r>
               <w:rPr>
@@ -4712,16 +4737,175 @@
                 <w:szCs w:val="24"/>
                 <w:vertAlign w:val="superscript"/>
               </w:rPr>
-              <w:t>-2</w:t>
-            </w:r>
-            <w:r>
-              <w:rPr>
-                <w:rFonts w:ascii="Times New Roman" w:eastAsia="Times New Roman" w:hAnsi="Times New Roman" w:cs="Times New Roman"/>
-                <w:color w:val="1D2125"/>
-                <w:sz w:val="24"/>
-                <w:szCs w:val="24"/>
-              </w:rPr>
-              <w:t> to speed up their optimization. Conversely, the backbone network, which is already pre-trained, is fine-tuned with a lower learning rate ofe</w:t>
+              <w:t>-3 </w:t>
+            </w:r>
+            <w:r>
+              <w:rPr>
+                <w:rFonts w:ascii="Times New Roman" w:eastAsia="Times New Roman" w:hAnsi="Times New Roman" w:cs="Times New Roman"/>
+                <w:color w:val="1D2125"/>
+                <w:sz w:val="24"/>
+                <w:szCs w:val="24"/>
+              </w:rPr>
+              <w:t>to avoid disrupting the learned weights. </w:t>
+            </w:r>
+          </w:p>
+          <w:p>
+            <w:pPr>
+              <w:widowControl w:val="0"/>
+              <w:pBdr>
+                <w:top w:val="nil"/>
+                <w:left w:val="nil"/>
+                <w:bottom w:val="nil"/>
+                <w:right w:val="nil"/>
+                <w:between w:val="nil"/>
+              </w:pBdr>
+              <w:spacing w:line="240" w:lineRule="auto"/>
+              <w:rPr>
+                <w:rFonts w:ascii="Times New Roman" w:eastAsia="Times New Roman" w:hAnsi="Times New Roman" w:cs="Times New Roman"/>
+                <w:color w:val="1D2125"/>
+                <w:sz w:val="24"/>
+                <w:szCs w:val="24"/>
+              </w:rPr>
+            </w:pPr>
+          </w:p>
+          <w:p>
+            <w:pPr>
+              <w:widowControl w:val="0"/>
+              <w:pBdr>
+                <w:top w:val="nil"/>
+                <w:left w:val="nil"/>
+                <w:bottom w:val="nil"/>
+                <w:right w:val="nil"/>
+                <w:between w:val="nil"/>
+              </w:pBdr>
+              <w:spacing w:line="240" w:lineRule="auto"/>
+              <w:rPr>
+                <w:rFonts w:ascii="Times New Roman" w:eastAsia="Times New Roman" w:hAnsi="Times New Roman" w:cs="Times New Roman"/>
+                <w:color w:val="1D2125"/>
+                <w:sz w:val="24"/>
+                <w:szCs w:val="24"/>
+              </w:rPr>
+            </w:pPr>
+            <w:r>
+              <w:rPr>
+                <w:rFonts w:ascii="Times New Roman" w:eastAsia="Times New Roman" w:hAnsi="Times New Roman" w:cs="Times New Roman"/>
+                <w:color w:val="1D2125"/>
+                <w:sz w:val="24"/>
+                <w:szCs w:val="24"/>
+              </w:rPr>
+              <w:t>Momentum:</w:t>
+            </w:r>
+          </w:p>
+          <w:p>
+            <w:pPr>
+              <w:widowControl w:val="0"/>
+              <w:pBdr>
+                <w:top w:val="nil"/>
+                <w:left w:val="nil"/>
+                <w:bottom w:val="nil"/>
+                <w:right w:val="nil"/>
+                <w:between w:val="nil"/>
+              </w:pBdr>
+              <w:spacing w:line="240" w:lineRule="auto"/>
+              <w:rPr>
+                <w:rFonts w:ascii="Times New Roman" w:eastAsia="Times New Roman" w:hAnsi="Times New Roman" w:cs="Times New Roman"/>
+                <w:color w:val="1D2125"/>
+                <w:sz w:val="24"/>
+                <w:szCs w:val="24"/>
+              </w:rPr>
+            </w:pPr>
+            <w:r>
+              <w:rPr>
+                <w:rFonts w:ascii="Times New Roman" w:eastAsia="Times New Roman" w:hAnsi="Times New Roman" w:cs="Times New Roman"/>
+                <w:color w:val="1D2125"/>
+                <w:sz w:val="24"/>
+                <w:szCs w:val="24"/>
+              </w:rPr>
+              <w:t>To further stabilize training, a momentum value of 0.9 is applied</w:t>
+            </w:r>
+            <w:r>
+              <w:rPr>
+                <w:rFonts w:ascii="Times New Roman" w:eastAsia="Times New Roman" w:hAnsi="Times New Roman" w:cs="Times New Roman"/>
+                <w:color w:val="1D2125"/>
+                <w:sz w:val="24"/>
+                <w:szCs w:val="24"/>
+              </w:rPr>
+              <w:t>.</w:t>
+            </w:r>
+          </w:p>
+          <w:p>
+            <w:pPr>
+              <w:widowControl w:val="0"/>
+              <w:pBdr>
+                <w:top w:val="nil"/>
+                <w:left w:val="nil"/>
+                <w:bottom w:val="nil"/>
+                <w:right w:val="nil"/>
+                <w:between w:val="nil"/>
+              </w:pBdr>
+              <w:spacing w:line="240" w:lineRule="auto"/>
+              <w:rPr>
+                <w:rFonts w:ascii="Times New Roman" w:eastAsia="Times New Roman" w:hAnsi="Times New Roman" w:cs="Times New Roman"/>
+                <w:color w:val="1D2125"/>
+                <w:sz w:val="24"/>
+                <w:szCs w:val="24"/>
+              </w:rPr>
+            </w:pPr>
+          </w:p>
+          <w:p>
+            <w:pPr>
+              <w:widowControl w:val="0"/>
+              <w:pBdr>
+                <w:top w:val="nil"/>
+                <w:left w:val="nil"/>
+                <w:bottom w:val="nil"/>
+                <w:right w:val="nil"/>
+                <w:between w:val="nil"/>
+              </w:pBdr>
+              <w:spacing w:line="240" w:lineRule="auto"/>
+              <w:rPr>
+                <w:rFonts w:ascii="Times New Roman" w:eastAsia="Times New Roman" w:hAnsi="Times New Roman" w:cs="Times New Roman"/>
+                <w:color w:val="1D2125"/>
+                <w:sz w:val="24"/>
+                <w:szCs w:val="24"/>
+              </w:rPr>
+            </w:pPr>
+            <w:r>
+              <w:rPr>
+                <w:rFonts w:ascii="Times New Roman" w:eastAsia="Times New Roman" w:hAnsi="Times New Roman" w:cs="Times New Roman"/>
+                <w:color w:val="1D2125"/>
+                <w:sz w:val="24"/>
+                <w:szCs w:val="24"/>
+              </w:rPr>
+              <w:t>Regularisation:</w:t>
+            </w:r>
+          </w:p>
+          <w:p>
+            <w:pPr>
+              <w:widowControl w:val="0"/>
+              <w:pBdr>
+                <w:top w:val="nil"/>
+                <w:left w:val="nil"/>
+                <w:bottom w:val="nil"/>
+                <w:right w:val="nil"/>
+                <w:between w:val="nil"/>
+              </w:pBdr>
+              <w:spacing w:line="240" w:lineRule="auto"/>
+              <w:rPr>
+                <w:rFonts w:ascii="Times New Roman" w:eastAsia="Times New Roman" w:hAnsi="Times New Roman" w:cs="Times New Roman"/>
+                <w:color w:val="1D2125"/>
+                <w:sz w:val="24"/>
+                <w:szCs w:val="24"/>
+              </w:rPr>
+            </w:pPr>
+            <w:r>
+              <w:rPr>
+                <w:rFonts w:ascii="Times New Roman" w:eastAsia="Times New Roman" w:hAnsi="Times New Roman" w:cs="Times New Roman"/>
+                <w:color w:val="1D2125"/>
+                <w:sz w:val="24"/>
+                <w:szCs w:val="24"/>
+              </w:rPr>
+              <w:t>Regularization is incorporated into the training process through a weight decay of 5e</w:t>
             </w:r>
             <w:r>
               <w:rPr>
@@ -4731,184 +4915,6 @@
                 <w:szCs w:val="24"/>
                 <w:vertAlign w:val="superscript"/>
               </w:rPr>
-              <w:t>-3 </w:t>
-            </w:r>
-            <w:r>
-              <w:rPr>
-                <w:rFonts w:ascii="Times New Roman" w:eastAsia="Times New Roman" w:hAnsi="Times New Roman" w:cs="Times New Roman"/>
-                <w:color w:val="1D2125"/>
-                <w:sz w:val="24"/>
-                <w:szCs w:val="24"/>
-              </w:rPr>
-              <w:t>to avoid disrupting the learned weights. </w:t>
-            </w:r>
-          </w:p>
-          <w:p>
-            <w:pPr>
-              <w:widowControl w:val="0"/>
-              <w:pBdr>
-                <w:top w:val="nil"/>
-                <w:left w:val="nil"/>
-                <w:bottom w:val="nil"/>
-                <w:right w:val="nil"/>
-                <w:between w:val="nil"/>
-              </w:pBdr>
-              <w:spacing w:line="240" w:lineRule="auto"/>
-              <w:rPr>
-                <w:rFonts w:ascii="Times New Roman" w:eastAsia="Times New Roman" w:hAnsi="Times New Roman" w:cs="Times New Roman"/>
-                <w:color w:val="1D2125"/>
-                <w:sz w:val="24"/>
-                <w:szCs w:val="24"/>
-              </w:rPr>
-            </w:pPr>
-          </w:p>
-          <w:p>
-            <w:pPr>
-              <w:widowControl w:val="0"/>
-              <w:pBdr>
-                <w:top w:val="nil"/>
-                <w:left w:val="nil"/>
-                <w:bottom w:val="nil"/>
-                <w:right w:val="nil"/>
-                <w:between w:val="nil"/>
-              </w:pBdr>
-              <w:spacing w:line="240" w:lineRule="auto"/>
-              <w:rPr>
-                <w:rFonts w:ascii="Times New Roman" w:eastAsia="Times New Roman" w:hAnsi="Times New Roman" w:cs="Times New Roman"/>
-                <w:color w:val="1D2125"/>
-                <w:sz w:val="24"/>
-                <w:szCs w:val="24"/>
-              </w:rPr>
-            </w:pPr>
-            <w:r>
-              <w:rPr>
-                <w:rFonts w:ascii="Times New Roman" w:eastAsia="Times New Roman" w:hAnsi="Times New Roman" w:cs="Times New Roman"/>
-                <w:color w:val="1D2125"/>
-                <w:sz w:val="24"/>
-                <w:szCs w:val="24"/>
-              </w:rPr>
-              <w:t>Momentum:</w:t>
-            </w:r>
-          </w:p>
-          <w:p>
-            <w:pPr>
-              <w:widowControl w:val="0"/>
-              <w:pBdr>
-                <w:top w:val="nil"/>
-                <w:left w:val="nil"/>
-                <w:bottom w:val="nil"/>
-                <w:right w:val="nil"/>
-                <w:between w:val="nil"/>
-              </w:pBdr>
-              <w:spacing w:line="240" w:lineRule="auto"/>
-              <w:rPr>
-                <w:rFonts w:ascii="Times New Roman" w:eastAsia="Times New Roman" w:hAnsi="Times New Roman" w:cs="Times New Roman"/>
-                <w:color w:val="1D2125"/>
-                <w:sz w:val="24"/>
-                <w:szCs w:val="24"/>
-              </w:rPr>
-            </w:pPr>
-            <w:r>
-              <w:rPr>
-                <w:rFonts w:ascii="Times New Roman" w:eastAsia="Times New Roman" w:hAnsi="Times New Roman" w:cs="Times New Roman"/>
-                <w:color w:val="1D2125"/>
-                <w:sz w:val="24"/>
-                <w:szCs w:val="24"/>
-              </w:rPr>
-              <w:t>To further stabilize training, a momentum value of 0.9 is applied</w:t>
-            </w:r>
-            <w:r>
-              <w:rPr>
-                <w:rFonts w:ascii="Times New Roman" w:eastAsia="Times New Roman" w:hAnsi="Times New Roman" w:cs="Times New Roman"/>
-                <w:color w:val="1D2125"/>
-                <w:sz w:val="24"/>
-                <w:szCs w:val="24"/>
-              </w:rPr>
-              <w:t>.</w:t>
-            </w:r>
-          </w:p>
-          <w:p>
-            <w:pPr>
-              <w:widowControl w:val="0"/>
-              <w:pBdr>
-                <w:top w:val="nil"/>
-                <w:left w:val="nil"/>
-                <w:bottom w:val="nil"/>
-                <w:right w:val="nil"/>
-                <w:between w:val="nil"/>
-              </w:pBdr>
-              <w:spacing w:line="240" w:lineRule="auto"/>
-              <w:rPr>
-                <w:rFonts w:ascii="Times New Roman" w:eastAsia="Times New Roman" w:hAnsi="Times New Roman" w:cs="Times New Roman"/>
-                <w:color w:val="1D2125"/>
-                <w:sz w:val="24"/>
-                <w:szCs w:val="24"/>
-              </w:rPr>
-            </w:pPr>
-          </w:p>
-          <w:p>
-            <w:pPr>
-              <w:widowControl w:val="0"/>
-              <w:pBdr>
-                <w:top w:val="nil"/>
-                <w:left w:val="nil"/>
-                <w:bottom w:val="nil"/>
-                <w:right w:val="nil"/>
-                <w:between w:val="nil"/>
-              </w:pBdr>
-              <w:spacing w:line="240" w:lineRule="auto"/>
-              <w:rPr>
-                <w:rFonts w:ascii="Times New Roman" w:eastAsia="Times New Roman" w:hAnsi="Times New Roman" w:cs="Times New Roman"/>
-                <w:color w:val="1D2125"/>
-                <w:sz w:val="24"/>
-                <w:szCs w:val="24"/>
-              </w:rPr>
-            </w:pPr>
-            <w:r>
-              <w:rPr>
-                <w:rFonts w:ascii="Times New Roman" w:eastAsia="Times New Roman" w:hAnsi="Times New Roman" w:cs="Times New Roman"/>
-                <w:color w:val="1D2125"/>
-                <w:sz w:val="24"/>
-                <w:szCs w:val="24"/>
-              </w:rPr>
-              <w:t>Regularisation:</w:t>
-            </w:r>
-          </w:p>
-          <w:p>
-            <w:pPr>
-              <w:widowControl w:val="0"/>
-              <w:pBdr>
-                <w:top w:val="nil"/>
-                <w:left w:val="nil"/>
-                <w:bottom w:val="nil"/>
-                <w:right w:val="nil"/>
-                <w:between w:val="nil"/>
-              </w:pBdr>
-              <w:spacing w:line="240" w:lineRule="auto"/>
-              <w:rPr>
-                <w:rFonts w:ascii="Times New Roman" w:eastAsia="Times New Roman" w:hAnsi="Times New Roman" w:cs="Times New Roman"/>
-                <w:color w:val="1D2125"/>
-                <w:sz w:val="24"/>
-                <w:szCs w:val="24"/>
-              </w:rPr>
-            </w:pPr>
-            <w:r>
-              <w:rPr>
-                <w:rFonts w:ascii="Times New Roman" w:eastAsia="Times New Roman" w:hAnsi="Times New Roman" w:cs="Times New Roman"/>
-                <w:color w:val="1D2125"/>
-                <w:sz w:val="24"/>
-                <w:szCs w:val="24"/>
-              </w:rPr>
-              <w:t>Regularization is incorporated into the training process through a weight decay of 5e</w:t>
-            </w:r>
-            <w:r>
-              <w:rPr>
-                <w:rFonts w:ascii="Times New Roman" w:eastAsia="Times New Roman" w:hAnsi="Times New Roman" w:cs="Times New Roman"/>
-                <w:color w:val="1D2125"/>
-                <w:sz w:val="24"/>
-                <w:szCs w:val="24"/>
-                <w:vertAlign w:val="superscript"/>
-              </w:rPr>
               <w:t>-4</w:t>
             </w:r>
             <w:r>
@@ -4992,17 +4998,7 @@
                 <w:sz w:val="24"/>
                 <w:szCs w:val="24"/>
               </w:rPr>
-              <w:t xml:space="preserve">he training is conducted in an end-to-end manner, allowing the spatial and temporal features to be jointly optimized. This unified approach ensures that the </w:t>
-            </w:r>
-            <w:r>
-              <w:rPr>
-                <w:rFonts w:ascii="Times New Roman" w:eastAsia="Times New Roman" w:hAnsi="Times New Roman" w:cs="Times New Roman"/>
-                <w:color w:val="1D2125"/>
-                <w:sz w:val="24"/>
-                <w:szCs w:val="24"/>
-              </w:rPr>
-              <w:lastRenderedPageBreak/>
-              <w:t>network learns meaningful representations that integrate both motion and static information, critical for recognizing human actions.</w:t>
+              <w:t>he training is conducted in an end-to-end manner, allowing the spatial and temporal features to be jointly optimized. This unified approach ensures that the network learns meaningful representations that integrate both motion and static information, critical for recognizing human actions.</w:t>
             </w:r>
           </w:p>
           <w:p>
@@ -5080,7 +5076,6 @@
                 <w:sz w:val="24"/>
                 <w:szCs w:val="24"/>
               </w:rPr>
-              <w:lastRenderedPageBreak/>
               <w:t>Video frames are resized to 224×224224 \times 224224×224 pixels, and only 20 frames per video are sampled. This reduces computational load without sacrificing key information.</w:t>
             </w:r>
           </w:p>
@@ -5126,7 +5121,17 @@
                 <w:sz w:val="24"/>
                 <w:szCs w:val="24"/>
               </w:rPr>
-              <w:t xml:space="preserve"> and stored to save time during training.</w:t>
+              <w:t xml:space="preserve"> and stored to save time </w:t>
+            </w:r>
+            <w:r>
+              <w:rPr>
+                <w:rFonts w:ascii="Times New Roman" w:eastAsia="Times New Roman" w:hAnsi="Times New Roman" w:cs="Times New Roman"/>
+                <w:color w:val="1D2125"/>
+                <w:sz w:val="24"/>
+                <w:szCs w:val="24"/>
+              </w:rPr>
+              <w:lastRenderedPageBreak/>
+              <w:t>during training.</w:t>
             </w:r>
           </w:p>
           <w:p>
@@ -5289,17 +5294,7 @@
                 <w:sz w:val="24"/>
                 <w:szCs w:val="24"/>
               </w:rPr>
-              <w:t xml:space="preserve">Dropout and normalization layers are </w:t>
-            </w:r>
-            <w:r>
-              <w:rPr>
-                <w:rFonts w:ascii="Times New Roman" w:eastAsia="Times New Roman" w:hAnsi="Times New Roman" w:cs="Times New Roman"/>
-                <w:color w:val="1D2125"/>
-                <w:sz w:val="24"/>
-                <w:szCs w:val="24"/>
-              </w:rPr>
-              <w:lastRenderedPageBreak/>
-              <w:t>employed to prevent overfitting.</w:t>
+              <w:t>Dropout and normalization layers are employed to prevent overfitting.</w:t>
             </w:r>
           </w:p>
           <w:p>
@@ -5345,7 +5340,17 @@
                 <w:sz w:val="24"/>
                 <w:szCs w:val="24"/>
               </w:rPr>
-              <w:t>The Vision Transformer is pre-trained on ImageNet, and the Recurrent Transformer is trained on extracted features from video datasets.</w:t>
+              <w:t xml:space="preserve">The Vision Transformer is pre-trained on ImageNet, and the Recurrent Transformer is trained on extracted features from </w:t>
+            </w:r>
+            <w:r>
+              <w:rPr>
+                <w:rFonts w:ascii="Times New Roman" w:eastAsia="Times New Roman" w:hAnsi="Times New Roman" w:cs="Times New Roman"/>
+                <w:color w:val="1D2125"/>
+                <w:sz w:val="24"/>
+                <w:szCs w:val="24"/>
+              </w:rPr>
+              <w:lastRenderedPageBreak/>
+              <w:t>video datasets.</w:t>
             </w:r>
           </w:p>
           <w:p>
@@ -5440,7 +5445,17 @@
                 <w:sz w:val="24"/>
                 <w:szCs w:val="24"/>
               </w:rPr>
-              <w:t>The primary evaluation metric is the F1-score, which balances precision and recall, especially important given the dataset's class imbalance.</w:t>
+              <w:t xml:space="preserve">The primary evaluation metric is the F1-score, which balances precision and recall, especially important given the dataset's class </w:t>
+            </w:r>
+            <w:r>
+              <w:rPr>
+                <w:rFonts w:ascii="Times New Roman" w:eastAsia="Times New Roman" w:hAnsi="Times New Roman" w:cs="Times New Roman"/>
+                <w:color w:val="1D2125"/>
+                <w:sz w:val="24"/>
+                <w:szCs w:val="24"/>
+              </w:rPr>
+              <w:lastRenderedPageBreak/>
+              <w:t>imbalance.</w:t>
             </w:r>
           </w:p>
           <w:p>
@@ -5598,7 +5613,19 @@
                 <w:szCs w:val="24"/>
                 <w:lang w:val="en-IN"/>
               </w:rPr>
-              <w:t xml:space="preserve">The evaluation of the network’s performance focuses on its ability to classify human actions accurately across different datasets. The primary metric used for evaluation is mean classification accuracy, which measures the proportion of correctly classified actions among all test samples. This metric was </w:t>
+              <w:lastRenderedPageBreak/>
+              <w:t xml:space="preserve">The evaluation of the network’s performance focuses on its ability to classify human actions accurately across different </w:t>
+            </w:r>
+            <w:r>
+              <w:rPr>
+                <w:rFonts w:ascii="Times New Roman" w:eastAsia="Times New Roman" w:hAnsi="Times New Roman" w:cs="Times New Roman"/>
+                <w:color w:val="1D2125"/>
+                <w:sz w:val="24"/>
+                <w:szCs w:val="24"/>
+                <w:lang w:val="en-IN"/>
+              </w:rPr>
+              <w:lastRenderedPageBreak/>
+              <w:t xml:space="preserve">datasets. The primary metric used for evaluation is mean classification accuracy, which measures the proportion of correctly classified actions among all test samples. This metric was </w:t>
             </w:r>
             <w:r>
               <w:rPr>
@@ -5714,6 +5741,7 @@
                 <w:sz w:val="24"/>
                 <w:szCs w:val="24"/>
               </w:rPr>
+              <w:lastRenderedPageBreak/>
               <w:t>Accuracy: The percentage of correctly classified activities.</w:t>
             </w:r>
           </w:p>
@@ -5739,6 +5767,7 @@
                 <w:sz w:val="24"/>
                 <w:szCs w:val="24"/>
               </w:rPr>
+              <w:lastRenderedPageBreak/>
               <w:t>Loss: Measured using categorical cross-entropy.</w:t>
             </w:r>
           </w:p>
@@ -5906,7 +5935,6 @@
                 <w:sz w:val="24"/>
                 <w:szCs w:val="24"/>
               </w:rPr>
-              <w:lastRenderedPageBreak/>
               <w:t>Additional Datasets:</w:t>
             </w:r>
           </w:p>
@@ -6079,9 +6107,49 @@
                 <w:sz w:val="24"/>
                 <w:szCs w:val="24"/>
               </w:rPr>
-              <w:t>Name</w:t>
-            </w:r>
-            <w:r>
+              <w:t>Name Of Dataset</w:t>
+            </w:r>
+            <w:r>
+              <w:rPr>
+                <w:rFonts w:ascii="Times New Roman" w:eastAsia="Times New Roman" w:hAnsi="Times New Roman" w:cs="Times New Roman"/>
+                <w:color w:val="1D2125"/>
+                <w:sz w:val="24"/>
+                <w:szCs w:val="24"/>
+              </w:rPr>
+              <w:t xml:space="preserve">: </w:t>
+            </w:r>
+            <w:proofErr w:type="spellStart"/>
+            <w:r>
+              <w:rPr>
+                <w:rFonts w:ascii="Times New Roman" w:eastAsia="Times New Roman" w:hAnsi="Times New Roman" w:cs="Times New Roman"/>
+                <w:color w:val="1D2125"/>
+                <w:sz w:val="24"/>
+                <w:szCs w:val="24"/>
+              </w:rPr>
+              <w:t>OpenPack</w:t>
+            </w:r>
+            <w:proofErr w:type="spellEnd"/>
+            <w:r>
+              <w:rPr>
+                <w:rFonts w:ascii="Times New Roman" w:eastAsia="Times New Roman" w:hAnsi="Times New Roman" w:cs="Times New Roman"/>
+                <w:color w:val="1D2125"/>
+                <w:sz w:val="24"/>
+                <w:szCs w:val="24"/>
+              </w:rPr>
+              <w:t xml:space="preserve"> dataset.</w:t>
+            </w:r>
+          </w:p>
+          <w:p>
+            <w:pPr>
+              <w:widowControl w:val="0"/>
+              <w:pBdr>
+                <w:top w:val="nil"/>
+                <w:left w:val="nil"/>
+                <w:bottom w:val="nil"/>
+                <w:right w:val="nil"/>
+                <w:between w:val="nil"/>
+              </w:pBdr>
+              <w:spacing w:line="240" w:lineRule="auto"/>
               <w:rPr>
                 <w:rFonts w:ascii="Times New Roman" w:eastAsia="Times New Roman" w:hAnsi="Times New Roman" w:cs="Times New Roman"/>
                 <w:b/>
@@ -6090,49 +6158,8 @@
                 <w:sz w:val="24"/>
                 <w:szCs w:val="24"/>
               </w:rPr>
-              <w:t xml:space="preserve"> Of Dataset</w:t>
-            </w:r>
-            <w:r>
-              <w:rPr>
-                <w:rFonts w:ascii="Times New Roman" w:eastAsia="Times New Roman" w:hAnsi="Times New Roman" w:cs="Times New Roman"/>
-                <w:color w:val="1D2125"/>
-                <w:sz w:val="24"/>
-                <w:szCs w:val="24"/>
-              </w:rPr>
-              <w:t xml:space="preserve">: </w:t>
-            </w:r>
-            <w:proofErr w:type="spellStart"/>
-            <w:r>
-              <w:rPr>
-                <w:rFonts w:ascii="Times New Roman" w:eastAsia="Times New Roman" w:hAnsi="Times New Roman" w:cs="Times New Roman"/>
-                <w:color w:val="1D2125"/>
-                <w:sz w:val="24"/>
-                <w:szCs w:val="24"/>
-              </w:rPr>
-              <w:t>OpenPack</w:t>
-            </w:r>
-            <w:proofErr w:type="spellEnd"/>
-            <w:r>
-              <w:rPr>
-                <w:rFonts w:ascii="Times New Roman" w:eastAsia="Times New Roman" w:hAnsi="Times New Roman" w:cs="Times New Roman"/>
-                <w:color w:val="1D2125"/>
-                <w:sz w:val="24"/>
-                <w:szCs w:val="24"/>
-              </w:rPr>
-              <w:t xml:space="preserve"> dataset.</w:t>
-            </w:r>
-          </w:p>
-          <w:p>
-            <w:pPr>
-              <w:widowControl w:val="0"/>
-              <w:pBdr>
-                <w:top w:val="nil"/>
-                <w:left w:val="nil"/>
-                <w:bottom w:val="nil"/>
-                <w:right w:val="nil"/>
-                <w:between w:val="nil"/>
-              </w:pBdr>
-              <w:spacing w:line="240" w:lineRule="auto"/>
+            </w:pPr>
+            <w:r>
               <w:rPr>
                 <w:rFonts w:ascii="Times New Roman" w:eastAsia="Times New Roman" w:hAnsi="Times New Roman" w:cs="Times New Roman"/>
                 <w:b/>
@@ -6141,16 +6168,6 @@
                 <w:sz w:val="24"/>
                 <w:szCs w:val="24"/>
               </w:rPr>
-            </w:pPr>
-            <w:r>
-              <w:rPr>
-                <w:rFonts w:ascii="Times New Roman" w:eastAsia="Times New Roman" w:hAnsi="Times New Roman" w:cs="Times New Roman"/>
-                <w:b/>
-                <w:bCs/>
-                <w:color w:val="1D2125"/>
-                <w:sz w:val="24"/>
-                <w:szCs w:val="24"/>
-              </w:rPr>
               <w:t>Details:</w:t>
             </w:r>
           </w:p>
@@ -6179,6 +6196,7 @@
                 <w:sz w:val="24"/>
                 <w:szCs w:val="24"/>
               </w:rPr>
+              <w:lastRenderedPageBreak/>
               <w:t>16 participants performing 10 packaging activities in industrial environments.</w:t>
             </w:r>
           </w:p>
@@ -6360,7 +6378,18 @@
                 <w:sz w:val="24"/>
                 <w:szCs w:val="24"/>
               </w:rPr>
-              <w:t xml:space="preserve">The network was evaluated using several public datasets. Only the names of the dataset are given in the paper, URLs are not mentioned. We found the URL </w:t>
+              <w:lastRenderedPageBreak/>
+              <w:t xml:space="preserve">The network was evaluated using several public datasets. Only the names of the dataset are given in </w:t>
+            </w:r>
+            <w:r>
+              <w:rPr>
+                <w:rFonts w:ascii="Times New Roman" w:eastAsia="Times New Roman" w:hAnsi="Times New Roman" w:cs="Times New Roman"/>
+                <w:color w:val="1D2125"/>
+                <w:sz w:val="24"/>
+                <w:szCs w:val="24"/>
+              </w:rPr>
+              <w:lastRenderedPageBreak/>
+              <w:t xml:space="preserve">the paper, URLs are not mentioned. We found the URL </w:t>
             </w:r>
             <w:proofErr w:type="gramStart"/>
             <w:r>
@@ -6707,7 +6736,7 @@
 </file>
 
 <file path=word/numbering.xml><?xml version="1.0" encoding="utf-8"?>
-<w:numbering xmlns:wpc="http://schemas.microsoft.com/office/word/2010/wordprocessingCanvas" xmlns:cx="http://schemas.microsoft.com/office/drawing/2014/chartex" xmlns:cx1="http://schemas.microsoft.com/office/drawing/2015/9/8/chartex" xmlns:cx2="http://schemas.microsoft.com/office/drawing/2015/10/21/chartex" xmlns:cx3="http://schemas.microsoft.com/office/drawing/2016/5/9/chartex" xmlns:cx4="http://schemas.microsoft.com/office/drawing/2016/5/10/chartex" xmlns:cx5="http://schemas.microsoft.com/office/drawing/2016/5/11/chartex" xmlns:cx6="http://schemas.microsoft.com/office/drawing/2016/5/12/chartex" xmlns:cx7="http://schemas.microsoft.com/office/drawing/2016/5/13/chartex" xmlns:cx8="http://schemas.microsoft.com/office/drawing/2016/5/14/chartex" xmlns:mc="http://schemas.openxmlformats.org/markup-compatibility/2006" xmlns:aink="http://schemas.microsoft.com/office/drawing/2016/ink" xmlns:am3d="http://schemas.microsoft.com/office/drawing/2017/model3d" xmlns:o="urn:schemas-microsoft-com:office:office" xmlns:oel="http://schemas.microsoft.com/office/2019/extlst" xmlns:r="http://schemas.openxmlformats.org/officeDocument/2006/relationships" xmlns:m="http://schemas.openxmlformats.org/officeDocument/2006/math" xmlns:v="urn:schemas-microsoft-com:vml" xmlns:wp14="http://schemas.microsoft.com/office/word/2010/wordprocessingDrawing" xmlns:wp="http://schemas.openxmlformats.org/drawingml/2006/wordprocessingDrawing" xmlns:w10="urn:schemas-microsoft-com:office:word" xmlns:w="http://schemas.openxmlformats.org/wordprocessingml/2006/main" xmlns:w14="http://schemas.microsoft.com/office/word/2010/wordml" xmlns:w15="http://schemas.microsoft.com/office/word/2012/wordml" xmlns:w16cex="http://schemas.microsoft.com/office/word/2018/wordml/cex" xmlns:w16cid="http://schemas.microsoft.com/office/word/2016/wordml/cid" xmlns:w16="http://schemas.microsoft.com/office/word/2018/wordml" xmlns:w16sdtdh="http://schemas.microsoft.com/office/word/2020/wordml/sdtdatahash" xmlns:w16se="http://schemas.microsoft.com/office/word/2015/wordml/symex" xmlns:wpg="http://schemas.microsoft.com/office/word/2010/wordprocessingGroup" xmlns:wpi="http://schemas.microsoft.com/office/word/2010/wordprocessingInk" xmlns:wne="http://schemas.microsoft.com/office/word/2006/wordml" xmlns:wps="http://schemas.microsoft.com/office/word/2010/wordprocessingShape" mc:Ignorable="w14 w15 w16se w16cid w16 w16cex w16sdtdh wp14">
+<w:numbering xmlns:wpc="http://schemas.microsoft.com/office/word/2010/wordprocessingCanvas" xmlns:cx="http://schemas.microsoft.com/office/drawing/2014/chartex" xmlns:cx1="http://schemas.microsoft.com/office/drawing/2015/9/8/chartex" xmlns:cx2="http://schemas.microsoft.com/office/drawing/2015/10/21/chartex" xmlns:cx3="http://schemas.microsoft.com/office/drawing/2016/5/9/chartex" xmlns:cx4="http://schemas.microsoft.com/office/drawing/2016/5/10/chartex" xmlns:cx5="http://schemas.microsoft.com/office/drawing/2016/5/11/chartex" xmlns:cx6="http://schemas.microsoft.com/office/drawing/2016/5/12/chartex" xmlns:cx7="http://schemas.microsoft.com/office/drawing/2016/5/13/chartex" xmlns:cx8="http://schemas.microsoft.com/office/drawing/2016/5/14/chartex" xmlns:mc="http://schemas.openxmlformats.org/markup-compatibility/2006" xmlns:aink="http://schemas.microsoft.com/office/drawing/2016/ink" xmlns:am3d="http://schemas.microsoft.com/office/drawing/2017/model3d" xmlns:o="urn:schemas-microsoft-com:office:office" xmlns:oel="http://schemas.microsoft.com/office/2019/extlst" xmlns:r="http://schemas.openxmlformats.org/officeDocument/2006/relationships" xmlns:m="http://schemas.openxmlformats.org/officeDocument/2006/math" xmlns:v="urn:schemas-microsoft-com:vml" xmlns:wp14="http://schemas.microsoft.com/office/word/2010/wordprocessingDrawing" xmlns:wp="http://schemas.openxmlformats.org/drawingml/2006/wordprocessingDrawing" xmlns:w10="urn:schemas-microsoft-com:office:word" xmlns:w="http://schemas.openxmlformats.org/wordprocessingml/2006/main" xmlns:w14="http://schemas.microsoft.com/office/word/2010/wordml" xmlns:w15="http://schemas.microsoft.com/office/word/2012/wordml" xmlns:w16cex="http://schemas.microsoft.com/office/word/2018/wordml/cex" xmlns:w16cid="http://schemas.microsoft.com/office/word/2016/wordml/cid" xmlns:w16="http://schemas.microsoft.com/office/word/2018/wordml" xmlns:w16du="http://schemas.microsoft.com/office/word/2023/wordml/word16du" xmlns:w16sdtdh="http://schemas.microsoft.com/office/word/2020/wordml/sdtdatahash" xmlns:w16se="http://schemas.microsoft.com/office/word/2015/wordml/symex" xmlns:wpg="http://schemas.microsoft.com/office/word/2010/wordprocessingGroup" xmlns:wpi="http://schemas.microsoft.com/office/word/2010/wordprocessingInk" xmlns:wne="http://schemas.microsoft.com/office/word/2006/wordml" xmlns:wps="http://schemas.microsoft.com/office/word/2010/wordprocessingShape" mc:Ignorable="w14 w15 w16se w16cid w16 w16cex w16sdtdh w16du wp14">
   <w:abstractNum w:abstractNumId="0" w15:restartNumberingAfterBreak="0">
     <w:nsid w:val="0E3543F9"/>
     <w:multiLevelType w:val="multilevel"/>
@@ -8372,7 +8401,7 @@
 </file>
 
 <file path=word/styles.xml><?xml version="1.0" encoding="utf-8"?>
-<w:styles xmlns:mc="http://schemas.openxmlformats.org/markup-compatibility/2006" xmlns:r="http://schemas.openxmlformats.org/officeDocument/2006/relationships" xmlns:w="http://schemas.openxmlformats.org/wordprocessingml/2006/main" xmlns:w14="http://schemas.microsoft.com/office/word/2010/wordml" xmlns:w15="http://schemas.microsoft.com/office/word/2012/wordml" xmlns:w16cex="http://schemas.microsoft.com/office/word/2018/wordml/cex" xmlns:w16cid="http://schemas.microsoft.com/office/word/2016/wordml/cid" xmlns:w16="http://schemas.microsoft.com/office/word/2018/wordml" xmlns:w16sdtdh="http://schemas.microsoft.com/office/word/2020/wordml/sdtdatahash" xmlns:w16se="http://schemas.microsoft.com/office/word/2015/wordml/symex" mc:Ignorable="w14 w15 w16se w16cid w16 w16cex w16sdtdh">
+<w:styles xmlns:mc="http://schemas.openxmlformats.org/markup-compatibility/2006" xmlns:r="http://schemas.openxmlformats.org/officeDocument/2006/relationships" xmlns:w="http://schemas.openxmlformats.org/wordprocessingml/2006/main" xmlns:w14="http://schemas.microsoft.com/office/word/2010/wordml" xmlns:w15="http://schemas.microsoft.com/office/word/2012/wordml" xmlns:w16cex="http://schemas.microsoft.com/office/word/2018/wordml/cex" xmlns:w16cid="http://schemas.microsoft.com/office/word/2016/wordml/cid" xmlns:w16="http://schemas.microsoft.com/office/word/2018/wordml" xmlns:w16du="http://schemas.microsoft.com/office/word/2023/wordml/word16du" xmlns:w16sdtdh="http://schemas.microsoft.com/office/word/2020/wordml/sdtdatahash" xmlns:w16se="http://schemas.microsoft.com/office/word/2015/wordml/symex" mc:Ignorable="w14 w15 w16se w16cid w16 w16cex w16sdtdh w16du">
   <w:docDefaults>
     <w:rPrDefault>
       <w:rPr>

</xml_diff>